<commit_message>
Upload the revised Eng. Ref.
</commit_message>
<xml_diff>
--- a/docs/src/mods/for_2015_03_release/LG-AdvancedAFN/EngineeringReference_AdvancedAFN.docx
+++ b/docs/src/mods/for_2015_03_release/LG-AdvancedAFN/EngineeringReference_AdvancedAFN.docx
@@ -37,9 +37,6 @@
     <w:p>
       <w:pPr>
         <w:pStyle w:val="BodyText"/>
-        <w:rPr>
-          <w:del w:id="3" w:author="Lixing Gu" w:date="2015-02-18T09:04:00Z"/>
-        </w:rPr>
       </w:pPr>
       <w:r>
         <w:t xml:space="preserve">The available outputs from the </w:t>
@@ -58,39 +55,34 @@
       </w:r>
       <w:proofErr w:type="spellEnd"/>
       <w:r>
-        <w:t xml:space="preserve"> Input Output Reference </w:t>
+        <w:t xml:space="preserve"> Input Output Reference manual.</w:t>
       </w:r>
-      <w:proofErr w:type="spellStart"/>
       <w:r>
-        <w:t>manual.</w:t>
+        <w:t xml:space="preserve"> </w:t>
       </w:r>
+      <w:bookmarkStart w:id="3" w:name="_Toc399401264"/>
     </w:p>
     <w:p>
       <w:pPr>
         <w:pStyle w:val="Heading3"/>
         <w:rPr>
-          <w:ins w:id="4" w:author="Lixing Gu" w:date="2015-02-23T10:04:00Z"/>
-        </w:rPr>
-      </w:pPr>
-      <w:bookmarkStart w:id="5" w:name="_Toc399401264"/>
-      <w:ins w:id="6" w:author="Lixing Gu" w:date="2015-02-23T10:04:00Z">
-        <w:r>
-          <w:t>Occupant</w:t>
-        </w:r>
-        <w:proofErr w:type="spellEnd"/>
-        <w:r>
-          <w:t xml:space="preserve"> Ventilation Control</w:t>
-        </w:r>
-      </w:ins>
-    </w:p>
-    <w:p>
-      <w:pPr>
-        <w:pStyle w:val="BodyText"/>
-        <w:rPr>
-          <w:ins w:id="7" w:author="Lixing Gu" w:date="2015-02-17T14:17:00Z"/>
-        </w:rPr>
-      </w:pPr>
-      <w:ins w:id="8" w:author="Lixing Gu" w:date="2015-02-23T10:04:00Z">
+          <w:ins w:id="4" w:author="Lixing Gu" w:date="2015-03-10T13:37:00Z"/>
+        </w:rPr>
+      </w:pPr>
+      <w:ins w:id="5" w:author="Lixing Gu" w:date="2015-03-10T13:37:00Z">
+        <w:r>
+          <w:t>Occupant Ventilation Control</w:t>
+        </w:r>
+      </w:ins>
+    </w:p>
+    <w:p>
+      <w:pPr>
+        <w:pStyle w:val="BodyText"/>
+        <w:rPr>
+          <w:ins w:id="6" w:author="Lixing Gu" w:date="2015-03-10T13:37:00Z"/>
+        </w:rPr>
+      </w:pPr>
+      <w:ins w:id="7" w:author="Lixing Gu" w:date="2015-03-10T13:37:00Z">
         <w:r>
           <w:t xml:space="preserve">The </w:t>
         </w:r>
@@ -128,262 +120,263 @@
           <w:rPr>
             <w:color w:val="000000"/>
           </w:rPr>
-          <w:t xml:space="preserve">, based on the paper </w:t>
-        </w:r>
-        <w:r>
-          <w:rPr>
-            <w:color w:val="000000"/>
-          </w:rPr>
+          <w:t xml:space="preserve">, based on </w:t>
+        </w:r>
+        <w:r>
+          <w:t xml:space="preserve">Marais &amp; </w:t>
+        </w:r>
+        <w:proofErr w:type="spellStart"/>
+        <w:r>
+          <w:t>Teichmann</w:t>
+        </w:r>
+        <w:proofErr w:type="spellEnd"/>
+        <w:r>
+          <w:t xml:space="preserve"> </w:t>
+        </w:r>
+        <w:r>
           <w:t>(</w:t>
         </w:r>
         <w:r>
-          <w:t xml:space="preserve">Marais &amp; </w:t>
-        </w:r>
-        <w:proofErr w:type="spellStart"/>
-        <w:r>
-          <w:t>Teichmann</w:t>
-        </w:r>
-        <w:proofErr w:type="spellEnd"/>
-        <w:r>
-          <w:t>, 2014</w:t>
-        </w:r>
-        <w:r>
-          <w:t xml:space="preserve">). </w:t>
-        </w:r>
-      </w:ins>
-      <w:ins w:id="9" w:author="Lixing Gu" w:date="2015-02-17T14:00:00Z">
-        <w:r>
-          <w:t>This new feature includes</w:t>
-        </w:r>
-      </w:ins>
-      <w:ins w:id="10" w:author="Lixing Gu" w:date="2015-02-18T09:05:00Z">
-        <w:r>
-          <w:t xml:space="preserve"> minimum opening and closing time control, </w:t>
-        </w:r>
-      </w:ins>
-      <w:ins w:id="11" w:author="Lixing Gu" w:date="2015-02-17T14:00:00Z">
-        <w:r>
-          <w:t>indoor thermal comfort control, and opening and closing probability control</w:t>
-        </w:r>
-      </w:ins>
-      <w:ins w:id="12" w:author="Lixing Gu" w:date="2015-02-17T14:01:00Z">
-        <w:r>
-          <w:t>s.</w:t>
-        </w:r>
-      </w:ins>
-    </w:p>
-    <w:p>
-      <w:pPr>
-        <w:pStyle w:val="BodyText"/>
-        <w:rPr>
-          <w:ins w:id="13" w:author="Lixing Gu" w:date="2015-02-17T14:01:00Z"/>
-        </w:rPr>
-      </w:pPr>
-    </w:p>
-    <w:p>
-      <w:pPr>
-        <w:pStyle w:val="BodyText"/>
-        <w:spacing w:after="0"/>
-        <w:rPr>
-          <w:ins w:id="14" w:author="Lixing Gu" w:date="2015-02-17T14:18:00Z"/>
-        </w:rPr>
-      </w:pPr>
-      <w:ins w:id="15" w:author="Lixing Gu" w:date="2015-02-17T14:17:00Z">
-        <w:r>
-          <w:t>A</w:t>
-        </w:r>
-      </w:ins>
-      <w:ins w:id="16" w:author="Lixing Gu" w:date="2015-02-17T14:01:00Z">
-        <w:r>
-          <w:t xml:space="preserve"> flow chart </w:t>
-        </w:r>
-      </w:ins>
-      <w:ins w:id="17" w:author="Lixing Gu" w:date="2015-02-17T14:03:00Z">
-        <w:r>
-          <w:t xml:space="preserve">of indoor thermal comfort control is shown in </w:t>
-        </w:r>
-      </w:ins>
-      <w:ins w:id="18" w:author="Lixing Gu" w:date="2015-02-17T14:17:00Z">
-        <w:r>
-          <w:fldChar w:fldCharType="begin"/>
-        </w:r>
-        <w:r>
-          <w:instrText xml:space="preserve"> REF _Ref411945965 \h </w:instrText>
-        </w:r>
-      </w:ins>
-      <w:r>
-        <w:fldChar w:fldCharType="separate"/>
-      </w:r>
-      <w:ins w:id="19" w:author="Lixing Gu" w:date="2015-02-17T14:17:00Z">
-        <w:r>
-          <w:t xml:space="preserve">Figure </w:t>
-        </w:r>
-        <w:r>
-          <w:rPr>
-            <w:noProof/>
-          </w:rPr>
-          <w:t>1</w:t>
-        </w:r>
-        <w:r>
-          <w:fldChar w:fldCharType="end"/>
-        </w:r>
-      </w:ins>
-      <w:ins w:id="20" w:author="Lixing Gu" w:date="2015-02-17T14:18:00Z">
-        <w:r>
-          <w:t xml:space="preserve">. The </w:t>
-        </w:r>
-        <w:r>
-          <w:t>scheme</w:t>
-        </w:r>
-        <w:r>
-          <w:t xml:space="preserve"> include</w:t>
-        </w:r>
-        <w:r>
-          <w:t>s</w:t>
+          <w:t>2014</w:t>
+        </w:r>
+        <w:r>
+          <w:t>). This control includes minimum open and closed time control, indoor thermal comfort control, and opening and closing probability controls.</w:t>
+        </w:r>
+      </w:ins>
+    </w:p>
+    <w:p>
+      <w:pPr>
+        <w:pStyle w:val="Heading4"/>
+        <w:rPr>
+          <w:ins w:id="8" w:author="Lixing Gu" w:date="2015-03-10T13:37:00Z"/>
+        </w:rPr>
+      </w:pPr>
+      <w:ins w:id="9" w:author="Lixing Gu" w:date="2015-03-10T13:37:00Z">
+        <w:r>
+          <w:t>Procedures of occupant ventilation control</w:t>
+        </w:r>
+      </w:ins>
+    </w:p>
+    <w:p>
+      <w:pPr>
+        <w:pStyle w:val="BodyText"/>
+        <w:rPr>
+          <w:ins w:id="10" w:author="Lixing Gu" w:date="2015-03-10T13:37:00Z"/>
+        </w:rPr>
+      </w:pPr>
+      <w:ins w:id="11" w:author="Lixing Gu" w:date="2015-03-10T13:37:00Z">
+        <w:r>
+          <w:t xml:space="preserve">It should be pointed that the open elapsed time and closed elapsed time are not independent. In other words, when one of the elapsed times value is greater than 0, then other elapsed time value must be equal to 0. The model is either tracking a window as open, in which case the open elapsed time grows, or as closed, in which case the closed elapsed time grows. </w:t>
+        </w:r>
+      </w:ins>
+    </w:p>
+    <w:p>
+      <w:pPr>
+        <w:pStyle w:val="BodyText"/>
+        <w:rPr>
+          <w:ins w:id="12" w:author="Lixing Gu" w:date="2015-03-10T13:37:00Z"/>
+        </w:rPr>
+      </w:pPr>
+    </w:p>
+    <w:p>
+      <w:pPr>
+        <w:pStyle w:val="BodyText"/>
+        <w:rPr>
+          <w:ins w:id="13" w:author="Lixing Gu" w:date="2015-03-10T13:37:00Z"/>
+        </w:rPr>
+      </w:pPr>
+      <w:ins w:id="14" w:author="Lixing Gu" w:date="2015-03-10T13:37:00Z">
+        <w:r>
+          <w:t>The calculation procedures are presented in the following steps:</w:t>
+        </w:r>
+      </w:ins>
+    </w:p>
+    <w:p>
+      <w:pPr>
+        <w:pStyle w:val="BodyText"/>
+        <w:rPr>
+          <w:ins w:id="15" w:author="Lixing Gu" w:date="2015-03-10T13:37:00Z"/>
+        </w:rPr>
+      </w:pPr>
+    </w:p>
+    <w:p>
+      <w:pPr>
+        <w:pStyle w:val="BodyText"/>
+        <w:tabs>
+          <w:tab w:val="left" w:pos="1800"/>
+        </w:tabs>
+        <w:ind w:left="1800" w:hanging="720"/>
+        <w:rPr>
+          <w:ins w:id="16" w:author="Lixing Gu" w:date="2015-03-10T13:37:00Z"/>
+        </w:rPr>
+      </w:pPr>
+      <w:ins w:id="17" w:author="Lixing Gu" w:date="2015-03-10T13:37:00Z">
+        <w:r>
+          <w:t>Step 1:</w:t>
+        </w:r>
+        <w:r>
+          <w:t xml:space="preserve"> Open elapsed time check</w:t>
         </w:r>
         <w:r>
           <w:t xml:space="preserve"> </w:t>
         </w:r>
-        <w:r>
-          <w:t>controls for</w:t>
-        </w:r>
-        <w:r>
-          <w:t xml:space="preserve"> opening and closing probability controls. The calculation procedures are presented below:</w:t>
-        </w:r>
-      </w:ins>
-    </w:p>
-    <w:p>
-      <w:pPr>
-        <w:pStyle w:val="BodyText"/>
-        <w:spacing w:after="0"/>
-        <w:rPr>
-          <w:ins w:id="21" w:author="Lixing Gu" w:date="2015-02-17T14:18:00Z"/>
-        </w:rPr>
-      </w:pPr>
-    </w:p>
-    <w:p>
-      <w:pPr>
-        <w:pStyle w:val="BodyText"/>
-        <w:numPr>
-          <w:ilvl w:val="0"/>
-          <w:numId w:val="8"/>
-        </w:numPr>
-        <w:rPr>
-          <w:ins w:id="22" w:author="Lixing Gu" w:date="2015-02-17T14:18:00Z"/>
-        </w:rPr>
-      </w:pPr>
-      <w:ins w:id="23" w:author="Lixing Gu" w:date="2015-02-17T14:18:00Z">
-        <w:r>
-          <w:t xml:space="preserve">The first check will be closing and opening time check to ensure the window closing </w:t>
-        </w:r>
-      </w:ins>
-      <w:ins w:id="24" w:author="Lixing Gu" w:date="2015-02-17T14:19:00Z">
-        <w:r>
-          <w:t xml:space="preserve">elapsed </w:t>
-        </w:r>
-      </w:ins>
-      <w:ins w:id="25" w:author="Lixing Gu" w:date="2015-02-17T14:18:00Z">
-        <w:r>
-          <w:t xml:space="preserve">time or opening </w:t>
-        </w:r>
-      </w:ins>
-      <w:ins w:id="26" w:author="Lixing Gu" w:date="2015-02-17T14:19:00Z">
-        <w:r>
-          <w:t xml:space="preserve">elapsed </w:t>
-        </w:r>
-      </w:ins>
-      <w:ins w:id="27" w:author="Lixing Gu" w:date="2015-02-17T14:18:00Z">
-        <w:r>
-          <w:t xml:space="preserve">time is longer enough than the minimum time. </w:t>
-        </w:r>
-      </w:ins>
-    </w:p>
-    <w:p>
-      <w:pPr>
-        <w:pStyle w:val="BodyText"/>
-        <w:rPr>
-          <w:ins w:id="28" w:author="Lixing Gu" w:date="2015-02-17T14:18:00Z"/>
-        </w:rPr>
-      </w:pPr>
-    </w:p>
-    <w:p>
-      <w:pPr>
-        <w:pStyle w:val="BodyText"/>
-        <w:ind w:left="1440" w:firstLine="360"/>
-        <w:rPr>
-          <w:ins w:id="29" w:author="Lixing Gu" w:date="2015-02-17T14:18:00Z"/>
-        </w:rPr>
-      </w:pPr>
-      <w:ins w:id="30" w:author="Lixing Gu" w:date="2015-02-17T14:18:00Z">
-        <w:r>
-          <w:t xml:space="preserve">Closing </w:t>
-        </w:r>
-      </w:ins>
-      <w:ins w:id="31" w:author="Lixing Gu" w:date="2015-02-17T14:19:00Z">
-        <w:r>
-          <w:t xml:space="preserve">elapsed </w:t>
-        </w:r>
-      </w:ins>
-      <w:ins w:id="32" w:author="Lixing Gu" w:date="2015-02-17T14:18:00Z">
-        <w:r>
-          <w:t>time &gt; minimum closing time</w:t>
-        </w:r>
-      </w:ins>
-    </w:p>
-    <w:p>
-      <w:pPr>
-        <w:pStyle w:val="BodyText"/>
-        <w:ind w:left="1440" w:firstLine="360"/>
-        <w:rPr>
-          <w:ins w:id="33" w:author="Lixing Gu" w:date="2015-02-17T14:18:00Z"/>
-        </w:rPr>
-      </w:pPr>
-      <w:ins w:id="34" w:author="Lixing Gu" w:date="2015-02-17T14:18:00Z">
-        <w:r>
-          <w:t xml:space="preserve">Opening </w:t>
-        </w:r>
-      </w:ins>
-      <w:ins w:id="35" w:author="Lixing Gu" w:date="2015-02-17T14:19:00Z">
-        <w:r>
-          <w:t xml:space="preserve">elapsed </w:t>
-        </w:r>
-      </w:ins>
-      <w:ins w:id="36" w:author="Lixing Gu" w:date="2015-02-17T14:18:00Z">
-        <w:r>
-          <w:t>time &gt; minimum opening time</w:t>
-        </w:r>
-      </w:ins>
-    </w:p>
-    <w:p>
-      <w:pPr>
-        <w:pStyle w:val="BodyText"/>
-        <w:rPr>
-          <w:ins w:id="37" w:author="Lixing Gu" w:date="2015-02-17T14:18:00Z"/>
-        </w:rPr>
-      </w:pPr>
-    </w:p>
-    <w:p>
-      <w:pPr>
-        <w:pStyle w:val="BodyText"/>
-        <w:numPr>
-          <w:ilvl w:val="0"/>
-          <w:numId w:val="8"/>
-        </w:numPr>
-        <w:rPr>
-          <w:ins w:id="38" w:author="Lixing Gu" w:date="2015-02-17T14:18:00Z"/>
-        </w:rPr>
-      </w:pPr>
-      <w:ins w:id="39" w:author="Lixing Gu" w:date="2015-02-17T14:18:00Z">
-        <w:r>
-          <w:t xml:space="preserve">If time is not long enough, the previous status will be kept. If time is long enough, it will check whether minimum time checked are only inputs or not. If yes, the other ventilation control </w:t>
-        </w:r>
-      </w:ins>
-      <w:ins w:id="40" w:author="Lixing Gu" w:date="2015-02-18T09:08:00Z">
+      </w:ins>
+    </w:p>
+    <w:p>
+      <w:pPr>
+        <w:pStyle w:val="BodyText"/>
+        <w:rPr>
+          <w:ins w:id="18" w:author="Lixing Gu" w:date="2015-03-10T13:37:00Z"/>
+        </w:rPr>
+      </w:pPr>
+      <w:ins w:id="19" w:author="Lixing Gu" w:date="2015-03-10T13:37:00Z">
+        <w:r>
+          <w:t>The model checks the open elapsed time first. When the open elapsed time is greater than 0 and less than the minimum opening time, a window will remain open. Otherwise, the model goes to Step 2</w:t>
+        </w:r>
+        <w:r>
+          <w:t xml:space="preserve">.  </w:t>
+        </w:r>
+      </w:ins>
+    </w:p>
+    <w:p>
+      <w:pPr>
+        <w:pStyle w:val="BodyText"/>
+        <w:rPr>
+          <w:ins w:id="20" w:author="Lixing Gu" w:date="2015-03-10T13:37:00Z"/>
+        </w:rPr>
+      </w:pPr>
+    </w:p>
+    <w:p>
+      <w:pPr>
+        <w:pStyle w:val="BodyText"/>
+        <w:ind w:left="1800"/>
+        <w:rPr>
+          <w:ins w:id="21" w:author="Lixing Gu" w:date="2015-03-10T13:37:00Z"/>
+        </w:rPr>
+      </w:pPr>
+      <w:ins w:id="22" w:author="Lixing Gu" w:date="2015-03-10T13:37:00Z">
+        <w:r>
+          <w:t>Open elapsed time &gt; minimum open time</w:t>
+        </w:r>
+      </w:ins>
+    </w:p>
+    <w:p>
+      <w:pPr>
+        <w:pStyle w:val="BodyText"/>
+        <w:ind w:left="0"/>
+        <w:rPr>
+          <w:ins w:id="23" w:author="Lixing Gu" w:date="2015-03-10T13:37:00Z"/>
+        </w:rPr>
+      </w:pPr>
+    </w:p>
+    <w:p>
+      <w:pPr>
+        <w:pStyle w:val="BodyText"/>
+        <w:tabs>
+          <w:tab w:val="left" w:pos="1800"/>
+        </w:tabs>
+        <w:ind w:left="1800" w:hanging="720"/>
+        <w:rPr>
+          <w:ins w:id="24" w:author="Lixing Gu" w:date="2015-03-10T13:37:00Z"/>
+        </w:rPr>
+      </w:pPr>
+      <w:ins w:id="25" w:author="Lixing Gu" w:date="2015-03-10T13:37:00Z">
+        <w:r>
+          <w:t>Step 2</w:t>
+        </w:r>
+        <w:r>
+          <w:t>:</w:t>
+        </w:r>
+        <w:r>
+          <w:t xml:space="preserve"> Closed elapsed time check</w:t>
+        </w:r>
+        <w:r>
+          <w:t xml:space="preserve"> </w:t>
+        </w:r>
+      </w:ins>
+    </w:p>
+    <w:p>
+      <w:pPr>
+        <w:pStyle w:val="BodyText"/>
+        <w:rPr>
+          <w:ins w:id="26" w:author="Lixing Gu" w:date="2015-03-10T13:37:00Z"/>
+        </w:rPr>
+      </w:pPr>
+      <w:ins w:id="27" w:author="Lixing Gu" w:date="2015-03-10T13:37:00Z">
+        <w:r>
+          <w:t xml:space="preserve">This step checks the closed elapsed time. When the closed elapsed time is greater than 0 and less than the minimum closed time, a window will remain closed. Otherwise, the model goes to Step 3. </w:t>
+        </w:r>
+      </w:ins>
+    </w:p>
+    <w:p>
+      <w:pPr>
+        <w:pStyle w:val="BodyText"/>
+        <w:ind w:left="0"/>
+        <w:rPr>
+          <w:ins w:id="28" w:author="Lixing Gu" w:date="2015-03-10T13:37:00Z"/>
+        </w:rPr>
+      </w:pPr>
+    </w:p>
+    <w:p>
+      <w:pPr>
+        <w:pStyle w:val="BodyText"/>
+        <w:ind w:left="1800"/>
+        <w:rPr>
+          <w:ins w:id="29" w:author="Lixing Gu" w:date="2015-03-10T13:37:00Z"/>
+        </w:rPr>
+      </w:pPr>
+      <w:ins w:id="30" w:author="Lixing Gu" w:date="2015-03-10T13:37:00Z">
+        <w:r>
+          <w:t>Closed elapsed time &gt; minimum closed time</w:t>
+        </w:r>
+      </w:ins>
+    </w:p>
+    <w:p>
+      <w:pPr>
+        <w:pStyle w:val="BodyText"/>
+        <w:rPr>
+          <w:ins w:id="31" w:author="Lixing Gu" w:date="2015-03-10T13:37:00Z"/>
+        </w:rPr>
+      </w:pPr>
+    </w:p>
+    <w:p>
+      <w:pPr>
+        <w:pStyle w:val="BodyText"/>
+        <w:rPr>
+          <w:ins w:id="32" w:author="Lixing Gu" w:date="2015-03-10T13:37:00Z"/>
+        </w:rPr>
+      </w:pPr>
+      <w:ins w:id="33" w:author="Lixing Gu" w:date="2015-03-10T13:37:00Z">
+        <w:r>
+          <w:t>Step 3</w:t>
+        </w:r>
+        <w:r>
+          <w:t>:</w:t>
+        </w:r>
+        <w:r>
+          <w:t xml:space="preserve"> Elapsed time only?</w:t>
+        </w:r>
+        <w:r>
+          <w:t xml:space="preserve"> </w:t>
+        </w:r>
+      </w:ins>
+    </w:p>
+    <w:p>
+      <w:pPr>
+        <w:pStyle w:val="BodyText"/>
+        <w:rPr>
+          <w:ins w:id="34" w:author="Lixing Gu" w:date="2015-03-10T13:37:00Z"/>
+        </w:rPr>
+      </w:pPr>
+      <w:ins w:id="35" w:author="Lixing Gu" w:date="2015-03-10T13:37:00Z">
+        <w:r>
+          <w:t xml:space="preserve">When either the open elapsed time or the closed elapsed time is long enough (greater than the minimum time) and no other checks are needed, the model returns to the other ventilation control </w:t>
+        </w:r>
         <w:r>
           <w:t xml:space="preserve">defined </w:t>
         </w:r>
         <w:r>
-          <w:t xml:space="preserve">in the field of Ventilation Control Mode in </w:t>
+          <w:t xml:space="preserve">in the Ventilation Control Mode field in </w:t>
         </w:r>
         <w:proofErr w:type="spellStart"/>
         <w:r>
@@ -404,101 +397,73 @@
         </w:r>
         <w:proofErr w:type="spellEnd"/>
         <w:r>
-          <w:t xml:space="preserve"> </w:t>
-        </w:r>
-      </w:ins>
-      <w:ins w:id="41" w:author="Lixing Gu" w:date="2015-02-17T14:18:00Z">
-        <w:r>
-          <w:t xml:space="preserve">will be used to determine window openness. </w:t>
-        </w:r>
-      </w:ins>
-    </w:p>
-    <w:p>
-      <w:pPr>
-        <w:pStyle w:val="BodyText"/>
-        <w:rPr>
-          <w:ins w:id="42" w:author="Lixing Gu" w:date="2015-02-17T14:18:00Z"/>
-        </w:rPr>
-      </w:pPr>
-    </w:p>
-    <w:p>
-      <w:pPr>
-        <w:pStyle w:val="BodyText"/>
-        <w:numPr>
-          <w:ilvl w:val="0"/>
-          <w:numId w:val="8"/>
-        </w:numPr>
-        <w:rPr>
-          <w:ins w:id="43" w:author="Lixing Gu" w:date="2015-02-17T14:28:00Z"/>
-        </w:rPr>
-      </w:pPr>
-      <w:ins w:id="44" w:author="Lixing Gu" w:date="2015-02-17T14:18:00Z">
-        <w:r>
-          <w:t xml:space="preserve">The comfort temperature of </w:t>
+          <w:t xml:space="preserve">. If other checks are needed, the following steps will be performed. </w:t>
+        </w:r>
+      </w:ins>
+    </w:p>
+    <w:p>
+      <w:pPr>
+        <w:pStyle w:val="BodyText"/>
+        <w:rPr>
+          <w:ins w:id="36" w:author="Lixing Gu" w:date="2015-03-10T13:37:00Z"/>
+        </w:rPr>
+      </w:pPr>
+    </w:p>
+    <w:p>
+      <w:pPr>
+        <w:pStyle w:val="BodyText"/>
+        <w:rPr>
+          <w:ins w:id="37" w:author="Lixing Gu" w:date="2015-03-10T13:37:00Z"/>
+        </w:rPr>
+      </w:pPr>
+      <w:ins w:id="38" w:author="Lixing Gu" w:date="2015-03-10T13:37:00Z">
+        <w:r>
+          <w:t xml:space="preserve">Step 4: Thermal comfort temperature calculation </w:t>
+        </w:r>
+      </w:ins>
+    </w:p>
+    <w:p>
+      <w:pPr>
+        <w:pStyle w:val="BodyText"/>
+        <w:rPr>
+          <w:ins w:id="39" w:author="Lixing Gu" w:date="2015-03-10T13:37:00Z"/>
+        </w:rPr>
+      </w:pPr>
+      <w:ins w:id="40" w:author="Lixing Gu" w:date="2015-03-10T13:37:00Z">
+        <w:r>
+          <w:t xml:space="preserve">The thermal comfort check requires the thermal comfort temperature and the comfort band. The comfort temperature of </w:t>
         </w:r>
         <w:proofErr w:type="spellStart"/>
         <w:r>
-          <w:t>Tcomf</w:t>
+          <w:rPr>
+            <w:i/>
+          </w:rPr>
+          <w:t>T</w:t>
+        </w:r>
+        <w:r>
+          <w:rPr>
+            <w:vertAlign w:val="subscript"/>
+          </w:rPr>
+          <w:t>comf</w:t>
         </w:r>
         <w:proofErr w:type="spellEnd"/>
         <w:r>
-          <w:t xml:space="preserve"> will be calculated as a function of the outdoor dry-bulb temperature: </w:t>
-        </w:r>
-        <w:proofErr w:type="spellStart"/>
-        <w:r>
-          <w:t>Tao_i</w:t>
-        </w:r>
-        <w:proofErr w:type="spellEnd"/>
-        <w:r>
-          <w:t xml:space="preserve">. </w:t>
-        </w:r>
-      </w:ins>
-      <w:ins w:id="45" w:author="Lixing Gu" w:date="2015-02-17T14:21:00Z">
-        <w:r>
-          <w:t xml:space="preserve">The comfort calculation will be based on two curves and boundary temperature point. </w:t>
-        </w:r>
-      </w:ins>
-      <w:ins w:id="46" w:author="Lixing Gu" w:date="2015-02-17T14:23:00Z">
-        <w:r>
-          <w:t>The filed names are provide</w:t>
-        </w:r>
-      </w:ins>
-      <w:ins w:id="47" w:author="Lixing Gu" w:date="2015-02-23T10:33:00Z">
-        <w:r>
-          <w:t>d</w:t>
-        </w:r>
-      </w:ins>
-      <w:ins w:id="48" w:author="Lixing Gu" w:date="2015-02-17T14:23:00Z">
-        <w:r>
-          <w:t xml:space="preserve"> below:</w:t>
-        </w:r>
-      </w:ins>
-    </w:p>
-    <w:p>
-      <w:pPr>
-        <w:pStyle w:val="ListParagraph"/>
-        <w:rPr>
-          <w:ins w:id="49" w:author="Lixing Gu" w:date="2015-02-17T14:28:00Z"/>
-        </w:rPr>
-      </w:pPr>
-    </w:p>
-    <w:p>
-      <w:pPr>
-        <w:pStyle w:val="BodyText"/>
-        <w:ind w:left="1800"/>
-        <w:rPr>
-          <w:ins w:id="50" w:author="Lixing Gu" w:date="2015-02-17T14:18:00Z"/>
-        </w:rPr>
-      </w:pPr>
-      <w:ins w:id="51" w:author="Lixing Gu" w:date="2015-02-17T14:28:00Z">
-        <w:r>
-          <w:t xml:space="preserve">Thermal Comfort Low Temperature Curve </w:t>
-        </w:r>
-        <w:r>
-          <w:rPr>
-            <w:rFonts w:cs="Arial"/>
-          </w:rPr>
-          <w:t>Name</w:t>
+          <w:t xml:space="preserve"> is calculated as a function of the outdoor dry-bulb temperature </w:t>
+        </w:r>
+        <w:r>
+          <w:rPr>
+            <w:i/>
+          </w:rPr>
+          <w:t>T</w:t>
+        </w:r>
+        <w:r>
+          <w:rPr>
+            <w:vertAlign w:val="subscript"/>
+          </w:rPr>
+          <w:t>out</w:t>
+        </w:r>
+        <w:r>
+          <w:t xml:space="preserve">. The comfort temperature calculation may be based on two curves and a boundary temperature point. </w:t>
         </w:r>
       </w:ins>
     </w:p>
@@ -507,59 +472,345 @@
         <w:pStyle w:val="BodyText"/>
         <w:ind w:left="1440" w:firstLine="360"/>
         <w:rPr>
-          <w:ins w:id="52" w:author="Lixing Gu" w:date="2015-02-17T14:18:00Z"/>
-        </w:rPr>
-      </w:pPr>
-      <w:ins w:id="53" w:author="Lixing Gu" w:date="2015-02-17T14:29:00Z">
-        <w:r>
-          <w:t>Thermal Comfort Temperature Boundary Point</w:t>
-        </w:r>
-      </w:ins>
+          <w:ins w:id="41" w:author="Lixing Gu" w:date="2015-03-10T13:37:00Z"/>
+        </w:rPr>
+      </w:pPr>
     </w:p>
     <w:p>
       <w:pPr>
         <w:pStyle w:val="BodyText"/>
         <w:ind w:left="1440" w:firstLine="360"/>
         <w:rPr>
-          <w:ins w:id="54" w:author="Lixing Gu" w:date="2015-02-17T14:29:00Z"/>
-        </w:rPr>
-      </w:pPr>
-      <w:ins w:id="55" w:author="Lixing Gu" w:date="2015-02-17T14:29:00Z">
-        <w:r>
-          <w:t>Thermal Comfort High Temperature Curve Name</w:t>
-        </w:r>
-      </w:ins>
-    </w:p>
-    <w:p>
-      <w:pPr>
-        <w:pStyle w:val="BodyText"/>
-        <w:rPr>
-          <w:ins w:id="56" w:author="Lixing Gu" w:date="2015-02-17T14:18:00Z"/>
-        </w:rPr>
-      </w:pPr>
-    </w:p>
-    <w:p>
-      <w:pPr>
-        <w:pStyle w:val="BodyText"/>
-        <w:numPr>
-          <w:ilvl w:val="0"/>
-          <w:numId w:val="9"/>
-        </w:numPr>
-        <w:rPr>
-          <w:ins w:id="57" w:author="Lixing Gu" w:date="2015-02-23T10:35:00Z"/>
-        </w:rPr>
-      </w:pPr>
-      <w:ins w:id="58" w:author="Lixing Gu" w:date="2015-02-17T14:18:00Z">
-        <w:r>
-          <w:t xml:space="preserve">Then the comfort band is calculated as a function of the design personal dissatisfaction PPD. </w:t>
-        </w:r>
-      </w:ins>
-    </w:p>
-    <w:p>
-      <w:pPr>
-        <w:pStyle w:val="BodyText"/>
-        <w:rPr>
-          <w:ins w:id="59" w:author="Lixing Gu" w:date="2015-02-17T14:18:00Z"/>
+          <w:ins w:id="42" w:author="Lixing Gu" w:date="2015-03-10T13:37:00Z"/>
+        </w:rPr>
+      </w:pPr>
+      <m:oMathPara>
+        <m:oMath>
+          <m:sSub>
+            <m:sSubPr>
+              <m:ctrlPr>
+                <w:ins w:id="43" w:author="Lixing Gu" w:date="2015-03-10T13:37:00Z">
+                  <w:rPr>
+                    <w:rFonts w:ascii="Cambria Math" w:hAnsi="Cambria Math"/>
+                    <w:i/>
+                  </w:rPr>
+                </w:ins>
+              </m:ctrlPr>
+            </m:sSubPr>
+            <m:e>
+              <m:r>
+                <w:ins w:id="44" w:author="Lixing Gu" w:date="2015-03-10T13:37:00Z">
+                  <w:rPr>
+                    <w:rFonts w:ascii="Cambria Math" w:hAnsi="Cambria Math"/>
+                  </w:rPr>
+                  <m:t>T</m:t>
+                </w:ins>
+              </m:r>
+            </m:e>
+            <m:sub>
+              <m:r>
+                <w:ins w:id="45" w:author="Lixing Gu" w:date="2015-03-10T13:37:00Z">
+                  <m:rPr>
+                    <m:nor/>
+                  </m:rPr>
+                  <w:rPr>
+                    <w:rFonts w:ascii="Cambria Math" w:hAnsi="Cambria Math"/>
+                  </w:rPr>
+                  <m:t>comf</m:t>
+                </w:ins>
+              </m:r>
+            </m:sub>
+          </m:sSub>
+          <m:r>
+            <w:ins w:id="46" w:author="Lixing Gu" w:date="2015-03-10T13:37:00Z">
+              <w:rPr>
+                <w:rFonts w:ascii="Cambria Math" w:hAnsi="Cambria Math"/>
+              </w:rPr>
+              <m:t>=</m:t>
+            </w:ins>
+          </m:r>
+          <m:d>
+            <m:dPr>
+              <m:begChr m:val="{"/>
+              <m:endChr m:val=""/>
+              <m:ctrlPr>
+                <w:ins w:id="47" w:author="Lixing Gu" w:date="2015-03-10T13:37:00Z">
+                  <w:rPr>
+                    <w:rFonts w:ascii="Cambria Math" w:hAnsi="Cambria Math"/>
+                    <w:i/>
+                  </w:rPr>
+                </w:ins>
+              </m:ctrlPr>
+            </m:dPr>
+            <m:e>
+              <m:eqArr>
+                <m:eqArrPr>
+                  <m:ctrlPr>
+                    <w:ins w:id="48" w:author="Lixing Gu" w:date="2015-03-10T13:37:00Z">
+                      <w:rPr>
+                        <w:rFonts w:ascii="Cambria Math" w:hAnsi="Cambria Math"/>
+                        <w:i/>
+                      </w:rPr>
+                    </w:ins>
+                  </m:ctrlPr>
+                </m:eqArrPr>
+                <m:e>
+                  <m:r>
+                    <w:ins w:id="49" w:author="Lixing Gu" w:date="2015-03-10T13:37:00Z">
+                      <m:rPr>
+                        <m:nor/>
+                      </m:rPr>
+                      <w:rPr>
+                        <w:rFonts w:ascii="Cambria Math" w:hAnsi="Cambria Math"/>
+                      </w:rPr>
+                      <m:t>Low Temp Curve</m:t>
+                    </w:ins>
+                  </m:r>
+                  <m:r>
+                    <w:ins w:id="50" w:author="Lixing Gu" w:date="2015-03-10T13:37:00Z">
+                      <w:rPr>
+                        <w:rFonts w:ascii="Cambria Math" w:hAnsi="Cambria Math"/>
+                      </w:rPr>
+                      <m:t>,  &amp;</m:t>
+                    </w:ins>
+                  </m:r>
+                  <m:func>
+                    <m:funcPr>
+                      <m:ctrlPr>
+                        <w:ins w:id="51" w:author="Lixing Gu" w:date="2015-03-10T13:37:00Z">
+                          <w:rPr>
+                            <w:rFonts w:ascii="Cambria Math" w:hAnsi="Cambria Math"/>
+                            <w:i/>
+                          </w:rPr>
+                        </w:ins>
+                      </m:ctrlPr>
+                    </m:funcPr>
+                    <m:fName>
+                      <m:r>
+                        <w:ins w:id="52" w:author="Lixing Gu" w:date="2015-03-10T13:37:00Z">
+                          <m:rPr>
+                            <m:sty m:val="p"/>
+                          </m:rPr>
+                          <w:rPr>
+                            <w:rFonts w:ascii="Cambria Math" w:hAnsi="Cambria Math"/>
+                          </w:rPr>
+                          <m:t>min</m:t>
+                        </w:ins>
+                      </m:r>
+                    </m:fName>
+                    <m:e>
+                      <m:r>
+                        <w:ins w:id="53" w:author="Lixing Gu" w:date="2015-03-10T13:37:00Z">
+                          <w:rPr>
+                            <w:rFonts w:ascii="Cambria Math" w:hAnsi="Cambria Math"/>
+                          </w:rPr>
+                          <m:t xml:space="preserve"> </m:t>
+                        </w:ins>
+                      </m:r>
+                      <m:sSub>
+                        <m:sSubPr>
+                          <m:ctrlPr>
+                            <w:ins w:id="54" w:author="Lixing Gu" w:date="2015-03-10T13:37:00Z">
+                              <w:rPr>
+                                <w:rFonts w:ascii="Cambria Math" w:hAnsi="Cambria Math"/>
+                                <w:i/>
+                              </w:rPr>
+                            </w:ins>
+                          </m:ctrlPr>
+                        </m:sSubPr>
+                        <m:e>
+                          <m:r>
+                            <w:ins w:id="55" w:author="Lixing Gu" w:date="2015-03-10T13:37:00Z">
+                              <w:rPr>
+                                <w:rFonts w:ascii="Cambria Math" w:hAnsi="Cambria Math"/>
+                              </w:rPr>
+                              <m:t>T</m:t>
+                            </w:ins>
+                          </m:r>
+                        </m:e>
+                        <m:sub>
+                          <m:r>
+                            <w:ins w:id="56" w:author="Lixing Gu" w:date="2015-03-10T13:37:00Z">
+                              <m:rPr>
+                                <m:nor/>
+                              </m:rPr>
+                              <w:rPr>
+                                <w:rFonts w:ascii="Cambria Math" w:hAnsi="Cambria Math"/>
+                              </w:rPr>
+                              <m:t>out</m:t>
+                            </w:ins>
+                          </m:r>
+                        </m:sub>
+                      </m:sSub>
+                    </m:e>
+                  </m:func>
+                  <m:r>
+                    <w:ins w:id="57" w:author="Lixing Gu" w:date="2015-03-10T13:37:00Z">
+                      <w:rPr>
+                        <w:rFonts w:ascii="Cambria Math" w:hAnsi="Cambria Math"/>
+                      </w:rPr>
+                      <m:t>&lt;x=&lt;</m:t>
+                    </w:ins>
+                  </m:r>
+                  <m:r>
+                    <w:ins w:id="58" w:author="Lixing Gu" w:date="2015-03-10T13:37:00Z">
+                      <m:rPr>
+                        <m:nor/>
+                      </m:rPr>
+                      <w:rPr>
+                        <w:rFonts w:ascii="Cambria Math" w:hAnsi="Cambria Math"/>
+                      </w:rPr>
+                      <m:t>Boundary Point</m:t>
+                    </w:ins>
+                  </m:r>
+                </m:e>
+                <m:e>
+                  <m:r>
+                    <w:ins w:id="59" w:author="Lixing Gu" w:date="2015-03-10T13:37:00Z">
+                      <m:rPr>
+                        <m:nor/>
+                      </m:rPr>
+                      <w:rPr>
+                        <w:rFonts w:ascii="Cambria Math" w:hAnsi="Cambria Math"/>
+                      </w:rPr>
+                      <m:t>High Temp Curve</m:t>
+                    </w:ins>
+                  </m:r>
+                  <m:r>
+                    <w:ins w:id="60" w:author="Lixing Gu" w:date="2015-03-10T13:37:00Z">
+                      <w:rPr>
+                        <w:rFonts w:ascii="Cambria Math" w:hAnsi="Cambria Math"/>
+                      </w:rPr>
+                      <m:t>,  &amp;</m:t>
+                    </w:ins>
+                  </m:r>
+                  <m:r>
+                    <w:ins w:id="61" w:author="Lixing Gu" w:date="2015-03-10T13:37:00Z">
+                      <m:rPr>
+                        <m:nor/>
+                      </m:rPr>
+                      <w:rPr>
+                        <w:rFonts w:ascii="Cambria Math" w:hAnsi="Cambria Math"/>
+                      </w:rPr>
+                      <m:t>Boundary Point</m:t>
+                    </w:ins>
+                  </m:r>
+                  <m:r>
+                    <w:ins w:id="62" w:author="Lixing Gu" w:date="2015-03-10T13:37:00Z">
+                      <w:rPr>
+                        <w:rFonts w:ascii="Cambria Math" w:hAnsi="Cambria Math"/>
+                      </w:rPr>
+                      <m:t>=&lt;x&lt;</m:t>
+                    </w:ins>
+                  </m:r>
+                  <m:func>
+                    <m:funcPr>
+                      <m:ctrlPr>
+                        <w:ins w:id="63" w:author="Lixing Gu" w:date="2015-03-10T13:37:00Z">
+                          <w:rPr>
+                            <w:rFonts w:ascii="Cambria Math" w:hAnsi="Cambria Math"/>
+                            <w:i/>
+                          </w:rPr>
+                        </w:ins>
+                      </m:ctrlPr>
+                    </m:funcPr>
+                    <m:fName>
+                      <m:r>
+                        <w:ins w:id="64" w:author="Lixing Gu" w:date="2015-03-10T13:37:00Z">
+                          <m:rPr>
+                            <m:sty m:val="p"/>
+                          </m:rPr>
+                          <w:rPr>
+                            <w:rFonts w:ascii="Cambria Math" w:hAnsi="Cambria Math"/>
+                          </w:rPr>
+                          <m:t>max</m:t>
+                        </w:ins>
+                      </m:r>
+                    </m:fName>
+                    <m:e>
+                      <m:sSub>
+                        <m:sSubPr>
+                          <m:ctrlPr>
+                            <w:ins w:id="65" w:author="Lixing Gu" w:date="2015-03-10T13:37:00Z">
+                              <w:rPr>
+                                <w:rFonts w:ascii="Cambria Math" w:hAnsi="Cambria Math"/>
+                                <w:i/>
+                              </w:rPr>
+                            </w:ins>
+                          </m:ctrlPr>
+                        </m:sSubPr>
+                        <m:e>
+                          <m:r>
+                            <w:ins w:id="66" w:author="Lixing Gu" w:date="2015-03-10T13:37:00Z">
+                              <w:rPr>
+                                <w:rFonts w:ascii="Cambria Math" w:hAnsi="Cambria Math"/>
+                              </w:rPr>
+                              <m:t>T</m:t>
+                            </w:ins>
+                          </m:r>
+                        </m:e>
+                        <m:sub>
+                          <m:r>
+                            <w:ins w:id="67" w:author="Lixing Gu" w:date="2015-03-10T13:37:00Z">
+                              <m:rPr>
+                                <m:nor/>
+                              </m:rPr>
+                              <w:rPr>
+                                <w:rFonts w:ascii="Cambria Math" w:hAnsi="Cambria Math"/>
+                              </w:rPr>
+                              <m:t>out</m:t>
+                            </w:ins>
+                          </m:r>
+                        </m:sub>
+                      </m:sSub>
+                    </m:e>
+                  </m:func>
+                </m:e>
+              </m:eqArr>
+            </m:e>
+          </m:d>
+        </m:oMath>
+      </m:oMathPara>
+    </w:p>
+    <w:p>
+      <w:pPr>
+        <w:pStyle w:val="BodyText"/>
+        <w:rPr>
+          <w:ins w:id="68" w:author="Lixing Gu" w:date="2015-03-10T13:37:00Z"/>
+        </w:rPr>
+      </w:pPr>
+    </w:p>
+    <w:p>
+      <w:pPr>
+        <w:pStyle w:val="BodyText"/>
+        <w:rPr>
+          <w:ins w:id="69" w:author="Lixing Gu" w:date="2015-03-10T13:37:00Z"/>
+        </w:rPr>
+      </w:pPr>
+      <w:ins w:id="70" w:author="Lixing Gu" w:date="2015-03-10T13:37:00Z">
+        <w:r>
+          <w:t xml:space="preserve">Step 5: Thermal band calculation </w:t>
+        </w:r>
+      </w:ins>
+    </w:p>
+    <w:p>
+      <w:pPr>
+        <w:pStyle w:val="BodyText"/>
+        <w:rPr>
+          <w:ins w:id="71" w:author="Lixing Gu" w:date="2015-03-10T13:37:00Z"/>
+        </w:rPr>
+      </w:pPr>
+      <w:ins w:id="72" w:author="Lixing Gu" w:date="2015-03-10T13:37:00Z">
+        <w:r>
+          <w:t xml:space="preserve">The comfort band is calculated as a function of the design personal dissatisfaction PPD. </w:t>
+        </w:r>
+      </w:ins>
+    </w:p>
+    <w:p>
+      <w:pPr>
+        <w:pStyle w:val="BodyText"/>
+        <w:rPr>
+          <w:ins w:id="73" w:author="Lixing Gu" w:date="2015-03-10T13:37:00Z"/>
         </w:rPr>
       </w:pPr>
     </w:p>
@@ -571,32 +822,39 @@
         </w:tabs>
         <w:ind w:left="1800"/>
         <w:rPr>
-          <w:ins w:id="60" w:author="Lixing Gu" w:date="2015-02-23T10:34:00Z"/>
-          <w:sz w:val="20"/>
-          <w:szCs w:val="20"/>
-        </w:rPr>
-      </w:pPr>
-      <w:ins w:id="61" w:author="Lixing Gu" w:date="2015-02-23T10:34:00Z">
-        <w:r>
-          <w:rPr>
-            <w:sz w:val="20"/>
-            <w:szCs w:val="20"/>
+          <w:ins w:id="74" w:author="Lixing Gu" w:date="2015-03-10T13:37:00Z"/>
+          <w:sz w:val="22"/>
+          <w:szCs w:val="22"/>
+        </w:rPr>
+      </w:pPr>
+      <w:ins w:id="75" w:author="Lixing Gu" w:date="2015-03-10T13:37:00Z">
+        <w:r>
+          <w:rPr>
+            <w:sz w:val="22"/>
+            <w:szCs w:val="22"/>
+          </w:rPr>
+          <w:tab/>
+        </w:r>
+        <w:r>
+          <w:rPr>
+            <w:sz w:val="22"/>
+            <w:szCs w:val="22"/>
           </w:rPr>
           <w:t>ϴ = -0.0028 (100-PPD</w:t>
         </w:r>
         <w:proofErr w:type="gramStart"/>
         <w:r>
           <w:rPr>
-            <w:sz w:val="20"/>
-            <w:szCs w:val="20"/>
+            <w:sz w:val="22"/>
+            <w:szCs w:val="22"/>
           </w:rPr>
           <w:t>)²</w:t>
         </w:r>
         <w:proofErr w:type="gramEnd"/>
         <w:r>
           <w:rPr>
-            <w:sz w:val="20"/>
-            <w:szCs w:val="20"/>
+            <w:sz w:val="22"/>
+            <w:szCs w:val="22"/>
           </w:rPr>
           <w:t xml:space="preserve"> + 0.3419 (100-PPD) – 6.6275</w:t>
         </w:r>
@@ -607,29 +865,99 @@
         <w:pStyle w:val="BodyText"/>
         <w:ind w:left="1800"/>
         <w:rPr>
-          <w:ins w:id="62" w:author="Lixing Gu" w:date="2015-02-18T09:10:00Z"/>
-        </w:rPr>
-      </w:pPr>
-    </w:p>
-    <w:p>
-      <w:pPr>
-        <w:pStyle w:val="BodyText"/>
-        <w:ind w:left="1800"/>
-        <w:rPr>
-          <w:ins w:id="63" w:author="Lixing Gu" w:date="2015-02-17T14:18:00Z"/>
-        </w:rPr>
-      </w:pPr>
-      <w:ins w:id="64" w:author="Lixing Gu" w:date="2015-02-17T14:18:00Z">
-        <w:r>
-          <w:t>The equation is valid for PPD 0% to 35%</w:t>
-        </w:r>
-      </w:ins>
-    </w:p>
-    <w:p>
-      <w:pPr>
-        <w:pStyle w:val="BodyText"/>
-        <w:rPr>
-          <w:ins w:id="65" w:author="Lixing Gu" w:date="2015-02-17T14:18:00Z"/>
+          <w:ins w:id="76" w:author="Lixing Gu" w:date="2015-03-10T13:37:00Z"/>
+        </w:rPr>
+      </w:pPr>
+    </w:p>
+    <w:p>
+      <w:pPr>
+        <w:pStyle w:val="BodyText"/>
+        <w:ind w:firstLine="360"/>
+        <w:rPr>
+          <w:ins w:id="77" w:author="Lixing Gu" w:date="2015-03-10T13:37:00Z"/>
+        </w:rPr>
+        <w:pPrChange w:id="78" w:author="Lixing Gu" w:date="2015-03-10T13:37:00Z">
+          <w:pPr>
+            <w:pStyle w:val="BodyText"/>
+          </w:pPr>
+        </w:pPrChange>
+      </w:pPr>
+      <w:ins w:id="79" w:author="Lixing Gu" w:date="2015-03-10T13:37:00Z">
+        <w:r>
+          <w:t>This equation is valid for PPD 0% to 35%</w:t>
+        </w:r>
+      </w:ins>
+    </w:p>
+    <w:p>
+      <w:pPr>
+        <w:pStyle w:val="BodyText"/>
+        <w:rPr>
+          <w:ins w:id="80" w:author="Lixing Gu" w:date="2015-03-10T13:37:00Z"/>
+        </w:rPr>
+      </w:pPr>
+    </w:p>
+    <w:p>
+      <w:pPr>
+        <w:pStyle w:val="BodyText"/>
+        <w:rPr>
+          <w:ins w:id="81" w:author="Lixing Gu" w:date="2015-03-10T13:37:00Z"/>
+        </w:rPr>
+      </w:pPr>
+      <w:ins w:id="82" w:author="Lixing Gu" w:date="2015-03-10T13:37:00Z">
+        <w:r>
+          <w:t xml:space="preserve">Step 6: </w:t>
+        </w:r>
+        <w:r>
+          <w:t>Upper boundary check of thermal comfort</w:t>
+        </w:r>
+        <w:r>
+          <w:t xml:space="preserve"> </w:t>
+        </w:r>
+      </w:ins>
+    </w:p>
+    <w:p>
+      <w:pPr>
+        <w:pStyle w:val="BodyText"/>
+        <w:rPr>
+          <w:ins w:id="83" w:author="Lixing Gu" w:date="2015-03-10T13:37:00Z"/>
+        </w:rPr>
+      </w:pPr>
+      <w:ins w:id="84" w:author="Lixing Gu" w:date="2015-03-10T13:37:00Z">
+        <w:r>
+          <w:t xml:space="preserve">After calculation of the comfort temperature and band, </w:t>
+        </w:r>
+        <w:r>
+          <w:t xml:space="preserve">the </w:t>
+        </w:r>
+        <w:r>
+          <w:t xml:space="preserve">thermal comfort check will be performed using the zone air operative temperature </w:t>
+        </w:r>
+        <w:proofErr w:type="spellStart"/>
+        <w:proofErr w:type="gramStart"/>
+        <w:r>
+          <w:rPr>
+            <w:i/>
+          </w:rPr>
+          <w:t>T</w:t>
+        </w:r>
+        <w:r>
+          <w:rPr>
+            <w:vertAlign w:val="subscript"/>
+          </w:rPr>
+          <w:t>g</w:t>
+        </w:r>
+        <w:proofErr w:type="spellEnd"/>
+        <w:proofErr w:type="gramEnd"/>
+        <w:r>
+          <w:t>. The check consists of upper and lower boundary checks.</w:t>
+        </w:r>
+      </w:ins>
+    </w:p>
+    <w:p>
+      <w:pPr>
+        <w:pStyle w:val="BodyText"/>
+        <w:rPr>
+          <w:ins w:id="85" w:author="Lixing Gu" w:date="2015-03-10T13:37:00Z"/>
         </w:rPr>
       </w:pPr>
     </w:p>
@@ -641,66 +969,187 @@
           <w:numId w:val="9"/>
         </w:numPr>
         <w:rPr>
-          <w:ins w:id="66" w:author="Lixing Gu" w:date="2015-02-17T14:18:00Z"/>
-        </w:rPr>
-      </w:pPr>
-      <w:ins w:id="67" w:author="Lixing Gu" w:date="2015-02-17T14:18:00Z">
-        <w:r>
-          <w:t xml:space="preserve">The zone air operative temperature, </w:t>
-        </w:r>
-        <w:proofErr w:type="spellStart"/>
-        <w:proofErr w:type="gramStart"/>
-        <w:r>
-          <w:t>Tg</w:t>
+          <w:ins w:id="86" w:author="Lixing Gu" w:date="2015-03-10T13:37:00Z"/>
+        </w:rPr>
+      </w:pPr>
+      <w:ins w:id="87" w:author="Lixing Gu" w:date="2015-03-10T13:37:00Z">
+        <w:r>
+          <w:t>The upper boundary check checks window opening status and uses the following logic:</w:t>
+        </w:r>
+      </w:ins>
+    </w:p>
+    <w:p>
+      <w:pPr>
+        <w:pStyle w:val="ListParagraph"/>
+        <w:ind w:left="1440" w:firstLine="720"/>
+        <w:rPr>
+          <w:ins w:id="88" w:author="Lixing Gu" w:date="2015-03-10T13:37:00Z"/>
+          <w:sz w:val="22"/>
+          <w:szCs w:val="22"/>
+        </w:rPr>
+      </w:pPr>
+      <w:proofErr w:type="spellStart"/>
+      <w:proofErr w:type="gramStart"/>
+      <w:ins w:id="89" w:author="Lixing Gu" w:date="2015-03-10T13:37:00Z">
+        <w:r>
+          <w:rPr>
+            <w:i/>
+            <w:sz w:val="22"/>
+            <w:szCs w:val="22"/>
+          </w:rPr>
+          <w:t>T</w:t>
+        </w:r>
+        <w:r>
+          <w:rPr>
+            <w:sz w:val="22"/>
+            <w:szCs w:val="22"/>
+            <w:vertAlign w:val="subscript"/>
+          </w:rPr>
+          <w:t>g</w:t>
         </w:r>
         <w:proofErr w:type="spellEnd"/>
         <w:proofErr w:type="gramEnd"/>
         <w:r>
-          <w:t>, will be compared to the thermal comfort</w:t>
-        </w:r>
-        <w:r>
-          <w:t xml:space="preserve">, </w:t>
+          <w:rPr>
+            <w:sz w:val="22"/>
+            <w:szCs w:val="22"/>
+          </w:rPr>
+          <w:t xml:space="preserve"> &gt; (</w:t>
         </w:r>
         <w:proofErr w:type="spellStart"/>
         <w:r>
-          <w:t>Tcomf</w:t>
+          <w:rPr>
+            <w:i/>
+            <w:sz w:val="22"/>
+            <w:szCs w:val="22"/>
+          </w:rPr>
+          <w:t>T</w:t>
+        </w:r>
+        <w:r>
+          <w:rPr>
+            <w:sz w:val="22"/>
+            <w:szCs w:val="22"/>
+            <w:vertAlign w:val="subscript"/>
+          </w:rPr>
+          <w:t>comf</w:t>
         </w:r>
         <w:proofErr w:type="spellEnd"/>
         <w:r>
-          <w:t>,</w:t>
-        </w:r>
-        <w:r>
-          <w:t xml:space="preserve"> temperature and band</w:t>
-        </w:r>
-        <w:r>
-          <w:t>, ϴ</w:t>
-        </w:r>
-        <w:r>
-          <w:t xml:space="preserve">. </w:t>
-        </w:r>
-      </w:ins>
-    </w:p>
-    <w:p>
-      <w:pPr>
-        <w:pStyle w:val="BodyText"/>
-        <w:rPr>
-          <w:ins w:id="68" w:author="Lixing Gu" w:date="2015-02-17T14:18:00Z"/>
-        </w:rPr>
-      </w:pPr>
-    </w:p>
-    <w:p>
-      <w:pPr>
-        <w:pStyle w:val="BodyText"/>
-        <w:ind w:left="1440" w:firstLine="360"/>
-        <w:rPr>
-          <w:ins w:id="69" w:author="Lixing Gu" w:date="2015-02-17T14:18:00Z"/>
+          <w:rPr>
+            <w:sz w:val="22"/>
+            <w:szCs w:val="22"/>
+          </w:rPr>
+          <w:t xml:space="preserve"> + ϴ)</w:t>
+        </w:r>
+      </w:ins>
+    </w:p>
+    <w:p>
+      <w:pPr>
+        <w:pStyle w:val="BodyText"/>
+        <w:rPr>
+          <w:ins w:id="90" w:author="Lixing Gu" w:date="2015-03-10T13:37:00Z"/>
+        </w:rPr>
+      </w:pPr>
+    </w:p>
+    <w:p>
+      <w:pPr>
+        <w:pStyle w:val="BodyText"/>
+        <w:numPr>
+          <w:ilvl w:val="0"/>
+          <w:numId w:val="15"/>
+        </w:numPr>
+        <w:rPr>
+          <w:ins w:id="91" w:author="Lixing Gu" w:date="2015-03-10T13:37:00Z"/>
+        </w:rPr>
+      </w:pPr>
+      <w:ins w:id="92" w:author="Lixing Gu" w:date="2015-03-10T13:37:00Z">
+        <w:r>
+          <w:t xml:space="preserve">If the above logic check is true, the opening probability check will be performed. The detailed description is given in the opening probability section. </w:t>
+        </w:r>
+      </w:ins>
+    </w:p>
+    <w:p>
+      <w:pPr>
+        <w:pStyle w:val="BodyText"/>
+        <w:rPr>
+          <w:ins w:id="93" w:author="Lixing Gu" w:date="2015-03-10T13:37:00Z"/>
+        </w:rPr>
+      </w:pPr>
+    </w:p>
+    <w:p>
+      <w:pPr>
+        <w:pStyle w:val="BodyText"/>
+        <w:numPr>
+          <w:ilvl w:val="0"/>
+          <w:numId w:val="15"/>
+        </w:numPr>
+        <w:rPr>
+          <w:ins w:id="94" w:author="Lixing Gu" w:date="2015-03-10T13:37:00Z"/>
+        </w:rPr>
+      </w:pPr>
+      <w:ins w:id="95" w:author="Lixing Gu" w:date="2015-03-10T13:37:00Z">
+        <w:r>
+          <w:t>If the above logic check is false, no action is needed.</w:t>
+        </w:r>
+      </w:ins>
+    </w:p>
+    <w:p>
+      <w:pPr>
+        <w:pStyle w:val="BodyText"/>
+        <w:ind w:left="0"/>
+        <w:rPr>
+          <w:ins w:id="96" w:author="Lixing Gu" w:date="2015-03-10T13:37:00Z"/>
+        </w:rPr>
+      </w:pPr>
+    </w:p>
+    <w:p>
+      <w:pPr>
+        <w:pStyle w:val="BodyText"/>
+        <w:numPr>
+          <w:ilvl w:val="0"/>
+          <w:numId w:val="15"/>
+        </w:numPr>
+        <w:rPr>
+          <w:ins w:id="97" w:author="Lixing Gu" w:date="2015-03-10T13:37:00Z"/>
+        </w:rPr>
+      </w:pPr>
+      <w:ins w:id="98" w:author="Lixing Gu" w:date="2015-03-10T13:37:00Z">
+        <w:r>
+          <w:t>If the opening probability check is true and upper boundary check is satisfied, a window will be opened, regardless of open/closed status at the previous time step. If the opening probability check is false and upper boundary check is satisfied, a window will remain at the status from the previous time step.</w:t>
+        </w:r>
+      </w:ins>
+    </w:p>
+    <w:p>
+      <w:pPr>
+        <w:pStyle w:val="BodyText"/>
+        <w:ind w:left="0"/>
+        <w:rPr>
+          <w:ins w:id="99" w:author="Lixing Gu" w:date="2015-03-10T13:37:00Z"/>
+        </w:rPr>
+      </w:pPr>
+    </w:p>
+    <w:p>
+      <w:pPr>
+        <w:pStyle w:val="BodyText"/>
+        <w:ind w:left="1800" w:firstLine="360"/>
+        <w:rPr>
+          <w:ins w:id="100" w:author="Lixing Gu" w:date="2015-03-10T13:37:00Z"/>
         </w:rPr>
       </w:pPr>
       <w:proofErr w:type="spellStart"/>
       <w:proofErr w:type="gramStart"/>
-      <w:ins w:id="70" w:author="Lixing Gu" w:date="2015-02-17T14:18:00Z">
-        <w:r>
-          <w:t>Tg</w:t>
+      <w:ins w:id="101" w:author="Lixing Gu" w:date="2015-03-10T13:37:00Z">
+        <w:r>
+          <w:rPr>
+            <w:i/>
+          </w:rPr>
+          <w:t>T</w:t>
+        </w:r>
+        <w:r>
+          <w:rPr>
+            <w:vertAlign w:val="subscript"/>
+          </w:rPr>
+          <w:t>g</w:t>
         </w:r>
         <w:proofErr w:type="spellEnd"/>
         <w:proofErr w:type="gramEnd"/>
@@ -709,28 +1158,200 @@
         </w:r>
         <w:proofErr w:type="spellStart"/>
         <w:r>
-          <w:t>Tcomf</w:t>
+          <w:rPr>
+            <w:i/>
+          </w:rPr>
+          <w:t>T</w:t>
+        </w:r>
+        <w:r>
+          <w:rPr>
+            <w:vertAlign w:val="subscript"/>
+          </w:rPr>
+          <w:t>comf</w:t>
         </w:r>
         <w:proofErr w:type="spellEnd"/>
         <w:r>
+          <w:t xml:space="preserve"> + </w:t>
+        </w:r>
+        <w:r>
+          <w:t xml:space="preserve">ϴ) &amp;&amp; </w:t>
+        </w:r>
+        <w:r>
+          <w:t>Opening Probability</w:t>
+        </w:r>
+      </w:ins>
+    </w:p>
+    <w:p>
+      <w:pPr>
+        <w:pStyle w:val="BodyText"/>
+        <w:rPr>
+          <w:ins w:id="102" w:author="Lixing Gu" w:date="2015-03-10T13:37:00Z"/>
+        </w:rPr>
+      </w:pPr>
+    </w:p>
+    <w:p>
+      <w:pPr>
+        <w:pStyle w:val="BodyText"/>
+        <w:rPr>
+          <w:ins w:id="103" w:author="Lixing Gu" w:date="2015-03-10T13:37:00Z"/>
+        </w:rPr>
+      </w:pPr>
+      <w:ins w:id="104" w:author="Lixing Gu" w:date="2015-03-10T13:37:00Z">
+        <w:r>
+          <w:t>Step 7</w:t>
+        </w:r>
+        <w:r>
+          <w:t xml:space="preserve">: </w:t>
+        </w:r>
+        <w:r>
+          <w:t>Lower boundary check of thermal comfort</w:t>
+        </w:r>
+        <w:r>
           <w:t xml:space="preserve"> </w:t>
         </w:r>
-        <w:r>
-          <w:t>+ ϴ) &amp;&amp; Opening pr</w:t>
-        </w:r>
-        <w:r>
-          <w:t>o</w:t>
-        </w:r>
-        <w:r>
-          <w:t>bability</w:t>
-        </w:r>
-      </w:ins>
-    </w:p>
-    <w:p>
-      <w:pPr>
-        <w:pStyle w:val="BodyText"/>
-        <w:rPr>
-          <w:ins w:id="71" w:author="Lixing Gu" w:date="2015-02-17T14:18:00Z"/>
+      </w:ins>
+    </w:p>
+    <w:p>
+      <w:pPr>
+        <w:pStyle w:val="BodyText"/>
+        <w:rPr>
+          <w:ins w:id="105" w:author="Lixing Gu" w:date="2015-03-10T13:37:00Z"/>
+        </w:rPr>
+      </w:pPr>
+      <w:ins w:id="106" w:author="Lixing Gu" w:date="2015-03-10T13:37:00Z">
+        <w:r>
+          <w:t xml:space="preserve">The lower boundary check will follow the upper boundary check to check </w:t>
+        </w:r>
+        <w:r>
+          <w:t xml:space="preserve">the </w:t>
+        </w:r>
+        <w:r>
+          <w:t>window closing status, using the following logic</w:t>
+        </w:r>
+        <w:r>
+          <w:t>.</w:t>
+        </w:r>
+      </w:ins>
+    </w:p>
+    <w:p>
+      <w:pPr>
+        <w:pStyle w:val="BodyText"/>
+        <w:ind w:left="1800"/>
+        <w:rPr>
+          <w:ins w:id="107" w:author="Lixing Gu" w:date="2015-03-10T13:37:00Z"/>
+        </w:rPr>
+      </w:pPr>
+    </w:p>
+    <w:p>
+      <w:pPr>
+        <w:pStyle w:val="BodyText"/>
+        <w:ind w:left="1800" w:firstLine="360"/>
+        <w:rPr>
+          <w:ins w:id="108" w:author="Lixing Gu" w:date="2015-03-10T13:37:00Z"/>
+        </w:rPr>
+      </w:pPr>
+      <w:proofErr w:type="spellStart"/>
+      <w:proofErr w:type="gramStart"/>
+      <w:ins w:id="109" w:author="Lixing Gu" w:date="2015-03-10T13:37:00Z">
+        <w:r>
+          <w:rPr>
+            <w:i/>
+          </w:rPr>
+          <w:t>T</w:t>
+        </w:r>
+        <w:r>
+          <w:rPr>
+            <w:vertAlign w:val="subscript"/>
+          </w:rPr>
+          <w:t>g</w:t>
+        </w:r>
+        <w:proofErr w:type="spellEnd"/>
+        <w:proofErr w:type="gramEnd"/>
+        <w:r>
+          <w:t xml:space="preserve"> &lt; (</w:t>
+        </w:r>
+        <w:proofErr w:type="spellStart"/>
+        <w:r>
+          <w:rPr>
+            <w:i/>
+          </w:rPr>
+          <w:t>T</w:t>
+        </w:r>
+        <w:r>
+          <w:rPr>
+            <w:vertAlign w:val="subscript"/>
+          </w:rPr>
+          <w:t>comf</w:t>
+        </w:r>
+        <w:proofErr w:type="spellEnd"/>
+        <w:r>
+          <w:rPr>
+            <w:vertAlign w:val="subscript"/>
+          </w:rPr>
+          <w:t xml:space="preserve"> </w:t>
+        </w:r>
+        <w:r>
+          <w:t>- ϴ)</w:t>
+        </w:r>
+      </w:ins>
+    </w:p>
+    <w:p>
+      <w:pPr>
+        <w:pStyle w:val="BodyText"/>
+        <w:ind w:left="1800"/>
+        <w:rPr>
+          <w:ins w:id="110" w:author="Lixing Gu" w:date="2015-03-10T13:37:00Z"/>
+        </w:rPr>
+      </w:pPr>
+    </w:p>
+    <w:p>
+      <w:pPr>
+        <w:pStyle w:val="BodyText"/>
+        <w:numPr>
+          <w:ilvl w:val="0"/>
+          <w:numId w:val="15"/>
+        </w:numPr>
+        <w:rPr>
+          <w:ins w:id="111" w:author="Lixing Gu" w:date="2015-03-10T13:37:00Z"/>
+        </w:rPr>
+      </w:pPr>
+      <w:ins w:id="112" w:author="Lixing Gu" w:date="2015-03-10T13:37:00Z">
+        <w:r>
+          <w:t xml:space="preserve">If the above logic check is true, the closing probability check will be performed. The detailed description is given in the closing probability section. </w:t>
+        </w:r>
+      </w:ins>
+    </w:p>
+    <w:p>
+      <w:pPr>
+        <w:pStyle w:val="BodyText"/>
+        <w:rPr>
+          <w:ins w:id="113" w:author="Lixing Gu" w:date="2015-03-10T13:37:00Z"/>
+        </w:rPr>
+      </w:pPr>
+    </w:p>
+    <w:p>
+      <w:pPr>
+        <w:pStyle w:val="BodyText"/>
+        <w:numPr>
+          <w:ilvl w:val="0"/>
+          <w:numId w:val="15"/>
+        </w:numPr>
+        <w:rPr>
+          <w:ins w:id="114" w:author="Lixing Gu" w:date="2015-03-10T13:37:00Z"/>
+        </w:rPr>
+      </w:pPr>
+      <w:ins w:id="115" w:author="Lixing Gu" w:date="2015-03-10T13:37:00Z">
+        <w:r>
+          <w:t>If the above logic check is false, no action is needed.</w:t>
+        </w:r>
+      </w:ins>
+    </w:p>
+    <w:p>
+      <w:pPr>
+        <w:pStyle w:val="BodyText"/>
+        <w:ind w:left="1800"/>
+        <w:rPr>
+          <w:ins w:id="116" w:author="Lixing Gu" w:date="2015-03-10T13:37:00Z"/>
         </w:rPr>
       </w:pPr>
     </w:p>
@@ -742,92 +1363,236 @@
           <w:numId w:val="9"/>
         </w:numPr>
         <w:rPr>
-          <w:ins w:id="72" w:author="Lixing Gu" w:date="2015-02-17T14:18:00Z"/>
-        </w:rPr>
-      </w:pPr>
-      <w:ins w:id="73" w:author="Lixing Gu" w:date="2015-02-17T14:18:00Z">
-        <w:r>
-          <w:t xml:space="preserve">If the comparison of the zone operative temperature is greater, the further check of opening probability will be performed. If the comparison is less, </w:t>
-        </w:r>
-        <w:r>
-          <w:t>the</w:t>
-        </w:r>
-        <w:r>
-          <w:t xml:space="preserve"> window will </w:t>
-        </w:r>
-        <w:r>
-          <w:t>remain in its current state</w:t>
-        </w:r>
-        <w:r>
-          <w:t xml:space="preserve">. </w:t>
-        </w:r>
-      </w:ins>
-    </w:p>
-    <w:p>
-      <w:pPr>
-        <w:pStyle w:val="BodyText"/>
-        <w:rPr>
-          <w:ins w:id="74" w:author="Lixing Gu" w:date="2015-02-17T14:18:00Z"/>
-        </w:rPr>
-      </w:pPr>
-    </w:p>
-    <w:p>
-      <w:pPr>
-        <w:pStyle w:val="BodyText"/>
-        <w:numPr>
-          <w:ilvl w:val="0"/>
-          <w:numId w:val="9"/>
-        </w:numPr>
-        <w:rPr>
-          <w:ins w:id="75" w:author="Lixing Gu" w:date="2015-02-17T14:18:00Z"/>
-        </w:rPr>
-      </w:pPr>
-      <w:ins w:id="76" w:author="Lixing Gu" w:date="2015-02-17T14:18:00Z">
-        <w:r>
-          <w:t xml:space="preserve">If also the opening probability is greater than a random number, the window is opened. Otherwise, it will remain in its current state. </w:t>
-        </w:r>
-      </w:ins>
-    </w:p>
-    <w:p>
-      <w:pPr>
-        <w:pStyle w:val="BodyText"/>
-        <w:rPr>
-          <w:ins w:id="77" w:author="Lixing Gu" w:date="2015-02-17T14:18:00Z"/>
-        </w:rPr>
-      </w:pPr>
-    </w:p>
-    <w:p>
-      <w:pPr>
-        <w:pStyle w:val="BodyText"/>
-        <w:numPr>
-          <w:ilvl w:val="0"/>
-          <w:numId w:val="9"/>
-        </w:numPr>
-        <w:rPr>
-          <w:ins w:id="78" w:author="Lixing Gu" w:date="2015-02-17T14:18:00Z"/>
-        </w:rPr>
-      </w:pPr>
-      <w:ins w:id="79" w:author="Lixing Gu" w:date="2015-02-17T14:18:00Z">
-        <w:r>
-          <w:t xml:space="preserve">In addition to opening probability check, a closing probability check will be performed. The comparison between the zone air operative temperature, </w:t>
-        </w:r>
-        <w:proofErr w:type="spellStart"/>
-        <w:proofErr w:type="gramStart"/>
-        <w:r>
-          <w:t>Tg</w:t>
+          <w:ins w:id="117" w:author="Lixing Gu" w:date="2015-03-10T13:37:00Z"/>
+        </w:rPr>
+      </w:pPr>
+      <w:ins w:id="118" w:author="Lixing Gu" w:date="2015-03-10T13:37:00Z">
+        <w:r>
+          <w:t>If the closing probability check is true and lower boundary check is satisfied, a window will be closed, regardless of open/closed status at the previous time step. If the closing probability check is false and lower boundary check is satisfied, a window will remain at the status from the previous time step.</w:t>
+        </w:r>
+      </w:ins>
+    </w:p>
+    <w:p>
+      <w:pPr>
+        <w:pStyle w:val="BodyText"/>
+        <w:ind w:left="1800"/>
+        <w:rPr>
+          <w:ins w:id="119" w:author="Lixing Gu" w:date="2015-03-10T13:37:00Z"/>
+        </w:rPr>
+      </w:pPr>
+    </w:p>
+    <w:p>
+      <w:pPr>
+        <w:pStyle w:val="BodyText"/>
+        <w:ind w:left="1800" w:firstLine="360"/>
+        <w:rPr>
+          <w:ins w:id="120" w:author="Lixing Gu" w:date="2015-03-10T13:37:00Z"/>
+        </w:rPr>
+      </w:pPr>
+      <w:proofErr w:type="spellStart"/>
+      <w:proofErr w:type="gramStart"/>
+      <w:ins w:id="121" w:author="Lixing Gu" w:date="2015-03-10T13:37:00Z">
+        <w:r>
+          <w:rPr>
+            <w:i/>
+          </w:rPr>
+          <w:t>T</w:t>
+        </w:r>
+        <w:r>
+          <w:rPr>
+            <w:vertAlign w:val="subscript"/>
+          </w:rPr>
+          <w:t>g</w:t>
         </w:r>
         <w:proofErr w:type="spellEnd"/>
         <w:proofErr w:type="gramEnd"/>
         <w:r>
-          <w:t xml:space="preserve">, and the comfort temperature and band is performed before the closing probability check. </w:t>
-        </w:r>
-      </w:ins>
-    </w:p>
-    <w:p>
-      <w:pPr>
-        <w:pStyle w:val="BodyText"/>
-        <w:rPr>
-          <w:ins w:id="80" w:author="Lixing Gu" w:date="2015-02-17T14:18:00Z"/>
+          <w:t xml:space="preserve"> &lt; (</w:t>
+        </w:r>
+        <w:proofErr w:type="spellStart"/>
+        <w:r>
+          <w:rPr>
+            <w:i/>
+          </w:rPr>
+          <w:t>T</w:t>
+        </w:r>
+        <w:r>
+          <w:rPr>
+            <w:vertAlign w:val="subscript"/>
+          </w:rPr>
+          <w:t>comf</w:t>
+        </w:r>
+        <w:proofErr w:type="spellEnd"/>
+        <w:r>
+          <w:t xml:space="preserve"> - ϴ) &amp;&amp; </w:t>
+        </w:r>
+        <w:r>
+          <w:t>Closing Probability</w:t>
+        </w:r>
+      </w:ins>
+    </w:p>
+    <w:p>
+      <w:pPr>
+        <w:pStyle w:val="BodyText"/>
+        <w:ind w:left="1800"/>
+        <w:rPr>
+          <w:ins w:id="122" w:author="Lixing Gu" w:date="2015-03-10T13:37:00Z"/>
+        </w:rPr>
+      </w:pPr>
+    </w:p>
+    <w:p>
+      <w:pPr>
+        <w:pStyle w:val="BodyText"/>
+        <w:rPr>
+          <w:ins w:id="123" w:author="Lixing Gu" w:date="2015-03-10T13:37:00Z"/>
+        </w:rPr>
+      </w:pPr>
+      <w:ins w:id="124" w:author="Lixing Gu" w:date="2015-03-10T13:37:00Z">
+        <w:r>
+          <w:t xml:space="preserve">The output </w:t>
+        </w:r>
+        <w:r>
+          <w:t>variables from the model are</w:t>
+        </w:r>
+        <w:r>
+          <w:t xml:space="preserve"> open status, opening probability status, and closing probability status. The detailed description of opening status </w:t>
+        </w:r>
+        <w:r>
+          <w:t>is</w:t>
+        </w:r>
+        <w:r>
+          <w:t xml:space="preserve"> given in the Airflow Network Outputs section in the Input Output Reference.</w:t>
+        </w:r>
+      </w:ins>
+    </w:p>
+    <w:p>
+      <w:pPr>
+        <w:pStyle w:val="BodyText"/>
+        <w:rPr>
+          <w:ins w:id="125" w:author="Lixing Gu" w:date="2015-03-10T13:37:00Z"/>
+          <w:highlight w:val="yellow"/>
+        </w:rPr>
+      </w:pPr>
+    </w:p>
+    <w:p>
+      <w:pPr>
+        <w:pStyle w:val="BodyText"/>
+        <w:rPr>
+          <w:ins w:id="126" w:author="Lixing Gu" w:date="2015-03-10T13:37:00Z"/>
+        </w:rPr>
+      </w:pPr>
+      <w:ins w:id="127" w:author="Lixing Gu" w:date="2015-03-10T13:37:00Z">
+        <w:r>
+          <w:t>Note: The upper and lower boundary checks</w:t>
+        </w:r>
+        <w:r>
+          <w:t xml:space="preserve"> are not independent. In other words, when one of boundary check is satisfied, the other check will be dissatisfied.  </w:t>
+        </w:r>
+      </w:ins>
+    </w:p>
+    <w:p>
+      <w:pPr>
+        <w:pStyle w:val="BodyText"/>
+        <w:keepNext/>
+        <w:rPr>
+          <w:ins w:id="128" w:author="Lixing Gu" w:date="2015-03-10T13:37:00Z"/>
+        </w:rPr>
+      </w:pPr>
+      <w:ins w:id="129" w:author="Lixing Gu" w:date="2015-03-10T13:37:00Z">
+        <w:r>
+          <w:t xml:space="preserve"> </w:t>
+        </w:r>
+      </w:ins>
+    </w:p>
+    <w:p>
+      <w:pPr>
+        <w:pStyle w:val="Heading4"/>
+        <w:rPr>
+          <w:ins w:id="130" w:author="Lixing Gu" w:date="2015-03-10T13:37:00Z"/>
+        </w:rPr>
+      </w:pPr>
+      <w:ins w:id="131" w:author="Lixing Gu" w:date="2015-03-10T13:37:00Z">
+        <w:r>
+          <w:t>Procedures of opening probability control</w:t>
+        </w:r>
+      </w:ins>
+    </w:p>
+    <w:p>
+      <w:pPr>
+        <w:pStyle w:val="BodyText"/>
+        <w:rPr>
+          <w:ins w:id="132" w:author="Lixing Gu" w:date="2015-03-10T13:37:00Z"/>
+        </w:rPr>
+      </w:pPr>
+      <w:ins w:id="133" w:author="Lixing Gu" w:date="2015-03-10T13:37:00Z">
+        <w:r>
+          <w:t>Opening probability control provides an optional random number check. The control logic of opening probability is described in the following steps.</w:t>
+        </w:r>
+      </w:ins>
+    </w:p>
+    <w:p>
+      <w:pPr>
+        <w:pStyle w:val="BodyText"/>
+        <w:rPr>
+          <w:ins w:id="134" w:author="Lixing Gu" w:date="2015-03-10T13:37:00Z"/>
+        </w:rPr>
+      </w:pPr>
+    </w:p>
+    <w:p>
+      <w:pPr>
+        <w:pStyle w:val="BodyText"/>
+        <w:rPr>
+          <w:ins w:id="135" w:author="Lixing Gu" w:date="2015-03-10T13:37:00Z"/>
+        </w:rPr>
+      </w:pPr>
+      <w:ins w:id="136" w:author="Lixing Gu" w:date="2015-03-10T13:37:00Z">
+        <w:r>
+          <w:t>Step 1</w:t>
+        </w:r>
+        <w:r>
+          <w:t>:</w:t>
+        </w:r>
+        <w:r>
+          <w:t xml:space="preserve"> Closed elapsed time check</w:t>
+        </w:r>
+        <w:r>
+          <w:t xml:space="preserve"> </w:t>
+        </w:r>
+      </w:ins>
+    </w:p>
+    <w:p>
+      <w:pPr>
+        <w:pStyle w:val="BodyText"/>
+        <w:rPr>
+          <w:ins w:id="137" w:author="Lixing Gu" w:date="2015-03-10T13:37:00Z"/>
+        </w:rPr>
+      </w:pPr>
+      <w:ins w:id="138" w:author="Lixing Gu" w:date="2015-03-10T13:37:00Z">
+        <w:r>
+          <w:t>This</w:t>
+        </w:r>
+        <w:r>
+          <w:t xml:space="preserve"> check </w:t>
+        </w:r>
+        <w:r>
+          <w:t xml:space="preserve">requires that </w:t>
+        </w:r>
+        <w:r>
+          <w:t>closed elapsed t</w:t>
+        </w:r>
+        <w:r>
+          <w:t xml:space="preserve">ime </w:t>
+        </w:r>
+        <w:r>
+          <w:t xml:space="preserve">is longer than the minimum closing time. </w:t>
+        </w:r>
+      </w:ins>
+    </w:p>
+    <w:p>
+      <w:pPr>
+        <w:pStyle w:val="BodyText"/>
+        <w:rPr>
+          <w:ins w:id="139" w:author="Lixing Gu" w:date="2015-03-10T13:37:00Z"/>
         </w:rPr>
       </w:pPr>
     </w:p>
@@ -836,327 +1601,22 @@
         <w:pStyle w:val="BodyText"/>
         <w:ind w:left="1440" w:firstLine="360"/>
         <w:rPr>
-          <w:ins w:id="81" w:author="Lixing Gu" w:date="2015-02-17T14:18:00Z"/>
-        </w:rPr>
-      </w:pPr>
-      <w:proofErr w:type="spellStart"/>
-      <w:proofErr w:type="gramStart"/>
-      <w:ins w:id="82" w:author="Lixing Gu" w:date="2015-02-17T14:18:00Z">
-        <w:r>
-          <w:t>Tg</w:t>
-        </w:r>
-        <w:proofErr w:type="spellEnd"/>
-        <w:proofErr w:type="gramEnd"/>
-        <w:r>
-          <w:t xml:space="preserve"> &lt; (</w:t>
-        </w:r>
-        <w:proofErr w:type="spellStart"/>
-        <w:r>
-          <w:t>Tcomf</w:t>
-        </w:r>
-        <w:proofErr w:type="spellEnd"/>
-        <w:r>
-          <w:t xml:space="preserve"> - ϴ) &amp;&amp; </w:t>
-        </w:r>
-        <w:r>
-          <w:t>Closing Probability</w:t>
-        </w:r>
-        <w:r>
-          <w:t>)</w:t>
-        </w:r>
-      </w:ins>
-    </w:p>
-    <w:p>
-      <w:pPr>
-        <w:pStyle w:val="BodyText"/>
-        <w:rPr>
-          <w:ins w:id="83" w:author="Lixing Gu" w:date="2015-02-17T14:18:00Z"/>
-        </w:rPr>
-      </w:pPr>
-    </w:p>
-    <w:p>
-      <w:pPr>
-        <w:pStyle w:val="BodyText"/>
-        <w:numPr>
-          <w:ilvl w:val="0"/>
-          <w:numId w:val="10"/>
-        </w:numPr>
-        <w:rPr>
-          <w:ins w:id="84" w:author="Lixing Gu" w:date="2015-02-17T14:31:00Z"/>
-        </w:rPr>
-      </w:pPr>
-      <w:ins w:id="85" w:author="Lixing Gu" w:date="2015-02-17T14:18:00Z">
-        <w:r>
-          <w:t>If the comparison of the operative temperature is less than the allowed (</w:t>
-        </w:r>
-        <w:proofErr w:type="spellStart"/>
-        <w:r>
-          <w:t>Tcomf</w:t>
-        </w:r>
-        <w:proofErr w:type="spellEnd"/>
-        <w:r>
-          <w:t xml:space="preserve"> - ϴ), the window will be allowed close. </w:t>
-        </w:r>
-      </w:ins>
-    </w:p>
-    <w:p>
-      <w:pPr>
-        <w:pStyle w:val="BodyText"/>
-        <w:ind w:left="1800"/>
-        <w:rPr>
-          <w:ins w:id="86" w:author="Lixing Gu" w:date="2015-02-17T14:18:00Z"/>
-        </w:rPr>
-      </w:pPr>
-    </w:p>
-    <w:p>
-      <w:pPr>
-        <w:pStyle w:val="BodyText"/>
-        <w:numPr>
-          <w:ilvl w:val="0"/>
-          <w:numId w:val="10"/>
-        </w:numPr>
-        <w:rPr>
-          <w:ins w:id="87" w:author="Lixing Gu" w:date="2015-02-17T14:18:00Z"/>
-        </w:rPr>
-      </w:pPr>
-      <w:ins w:id="88" w:author="Lixing Gu" w:date="2015-02-17T14:18:00Z">
-        <w:r>
-          <w:t xml:space="preserve">If also the closing probability is greater than a random number, the window is closed. Otherwise, it will remain in its current state. </w:t>
-        </w:r>
-      </w:ins>
-    </w:p>
-    <w:p>
-      <w:pPr>
-        <w:pStyle w:val="BodyText"/>
-        <w:rPr>
-          <w:ins w:id="89" w:author="Lixing Gu" w:date="2015-02-17T14:18:00Z"/>
-        </w:rPr>
-      </w:pPr>
-    </w:p>
-    <w:p>
-      <w:pPr>
-        <w:pStyle w:val="BodyText"/>
-        <w:rPr>
-          <w:ins w:id="90" w:author="Lixing Gu" w:date="2015-02-17T14:18:00Z"/>
-          <w:highlight w:val="yellow"/>
-        </w:rPr>
-      </w:pPr>
-    </w:p>
-    <w:p>
-      <w:pPr>
-        <w:pStyle w:val="BodyText"/>
-        <w:rPr>
-          <w:ins w:id="91" w:author="Lixing Gu" w:date="2015-02-17T13:58:00Z"/>
-        </w:rPr>
-      </w:pPr>
-    </w:p>
-    <w:p>
-      <w:pPr>
-        <w:pStyle w:val="BodyText"/>
-        <w:rPr>
-          <w:ins w:id="92" w:author="Lixing Gu" w:date="2015-02-17T14:15:00Z"/>
-        </w:rPr>
-      </w:pPr>
-    </w:p>
-    <w:p>
-      <w:pPr>
-        <w:pStyle w:val="BodyText"/>
-        <w:keepNext/>
-        <w:rPr>
-          <w:ins w:id="93" w:author="Lixing Gu" w:date="2015-02-17T14:15:00Z"/>
-        </w:rPr>
-      </w:pPr>
-      <w:del w:id="94" w:author="Lixing Gu" w:date="2015-02-23T10:31:00Z">
-        <w:r>
-          <w:lastRenderedPageBreak/>
-          <w:fldChar w:fldCharType="begin"/>
-        </w:r>
-        <w:r>
-          <w:fldChar w:fldCharType="separate"/>
-        </w:r>
-        <w:r>
-          <w:fldChar w:fldCharType="end"/>
-        </w:r>
-      </w:del>
-      <w:ins w:id="95" w:author="Lixing Gu" w:date="2015-02-23T10:31:00Z">
-        <w:r>
-          <w:t xml:space="preserve"> </w:t>
-        </w:r>
-        <w:r>
-          <w:object w:dxaOrig="8446" w:dyaOrig="10306">
-            <v:shapetype id="_x0000_t75" coordsize="21600,21600" o:spt="75" o:preferrelative="t" path="m@4@5l@4@11@9@11@9@5xe" filled="f" stroked="f">
-              <v:stroke joinstyle="miter"/>
-              <v:formulas>
-                <v:f eqn="if lineDrawn pixelLineWidth 0"/>
-                <v:f eqn="sum @0 1 0"/>
-                <v:f eqn="sum 0 0 @1"/>
-                <v:f eqn="prod @2 1 2"/>
-                <v:f eqn="prod @3 21600 pixelWidth"/>
-                <v:f eqn="prod @3 21600 pixelHeight"/>
-                <v:f eqn="sum @0 0 1"/>
-                <v:f eqn="prod @6 1 2"/>
-                <v:f eqn="prod @7 21600 pixelWidth"/>
-                <v:f eqn="sum @8 21600 0"/>
-                <v:f eqn="prod @7 21600 pixelHeight"/>
-                <v:f eqn="sum @10 21600 0"/>
-              </v:formulas>
-              <v:path o:extrusionok="f" gradientshapeok="t" o:connecttype="rect"/>
-              <o:lock v:ext="edit" aspectratio="t"/>
-            </v:shapetype>
-            <v:shape id="_x0000_i1027" type="#_x0000_t75" style="width:422.2pt;height:515.5pt" o:ole="">
-              <v:imagedata r:id="rId6" o:title=""/>
-            </v:shape>
-            <o:OLEObject Type="Embed" ProgID="Visio.Drawing.15" ShapeID="_x0000_i1027" DrawAspect="Content" ObjectID="_1486193314" r:id="rId7"/>
-          </w:object>
-        </w:r>
-      </w:ins>
-    </w:p>
-    <w:p>
-      <w:pPr>
-        <w:pStyle w:val="Caption"/>
-        <w:ind w:firstLine="1440"/>
-        <w:jc w:val="both"/>
-        <w:rPr>
-          <w:ins w:id="96" w:author="Lixing Gu" w:date="2015-02-17T14:41:00Z"/>
-        </w:rPr>
-      </w:pPr>
-      <w:bookmarkStart w:id="97" w:name="_Ref411945965"/>
-      <w:ins w:id="98" w:author="Lixing Gu" w:date="2015-02-17T14:15:00Z">
-        <w:r>
-          <w:t xml:space="preserve">Figure </w:t>
-        </w:r>
-        <w:r>
-          <w:fldChar w:fldCharType="begin"/>
-        </w:r>
-        <w:r>
-          <w:instrText xml:space="preserve"> SEQ Figure \* ARABIC </w:instrText>
-        </w:r>
-      </w:ins>
-      <w:r>
-        <w:fldChar w:fldCharType="separate"/>
-      </w:r>
-      <w:ins w:id="99" w:author="Lixing Gu" w:date="2015-02-17T14:50:00Z">
-        <w:r>
-          <w:rPr>
-            <w:noProof/>
-          </w:rPr>
-          <w:t>1</w:t>
-        </w:r>
-      </w:ins>
-      <w:ins w:id="100" w:author="Lixing Gu" w:date="2015-02-17T14:15:00Z">
-        <w:r>
-          <w:fldChar w:fldCharType="end"/>
-        </w:r>
-      </w:ins>
-      <w:bookmarkEnd w:id="97"/>
-      <w:ins w:id="101" w:author="Lixing Gu" w:date="2015-02-17T14:16:00Z">
-        <w:r>
-          <w:t xml:space="preserve"> Flow chart of indoor thermal comfort control </w:t>
-        </w:r>
-      </w:ins>
-    </w:p>
-    <w:p>
-      <w:pPr>
-        <w:pStyle w:val="BodyText"/>
-        <w:rPr>
-          <w:ins w:id="102" w:author="Lixing Gu" w:date="2015-02-18T09:11:00Z"/>
-        </w:rPr>
-        <w:pPrChange w:id="103" w:author="Lixing Gu" w:date="2015-02-17T14:44:00Z">
-          <w:pPr>
-            <w:autoSpaceDE w:val="0"/>
-            <w:autoSpaceDN w:val="0"/>
-            <w:adjustRightInd w:val="0"/>
-          </w:pPr>
-        </w:pPrChange>
-      </w:pPr>
-      <w:ins w:id="104" w:author="Lixing Gu" w:date="2015-02-17T14:42:00Z">
-        <w:r>
-          <w:t xml:space="preserve">A flow chart for opening probability control is illustrated in </w:t>
-        </w:r>
-      </w:ins>
-      <w:ins w:id="105" w:author="Lixing Gu" w:date="2015-02-17T14:43:00Z">
-        <w:r>
-          <w:fldChar w:fldCharType="begin"/>
-        </w:r>
-        <w:r>
-          <w:instrText xml:space="preserve"> REF _Ref411947461 \h </w:instrText>
-        </w:r>
-      </w:ins>
-      <w:r>
-        <w:instrText xml:space="preserve"> \* MERGEFORMAT </w:instrText>
-      </w:r>
-      <w:r>
-        <w:fldChar w:fldCharType="separate"/>
-      </w:r>
-      <w:ins w:id="106" w:author="Lixing Gu" w:date="2015-02-17T14:43:00Z">
-        <w:r>
-          <w:t xml:space="preserve">Figure </w:t>
-        </w:r>
-        <w:r>
-          <w:rPr>
-            <w:noProof/>
-          </w:rPr>
-          <w:t>2</w:t>
-        </w:r>
-        <w:r>
-          <w:fldChar w:fldCharType="end"/>
-        </w:r>
-      </w:ins>
-      <w:ins w:id="107" w:author="Lixing Gu" w:date="2015-02-17T14:42:00Z">
-        <w:r>
-          <w:t xml:space="preserve">. </w:t>
-        </w:r>
-      </w:ins>
-      <w:ins w:id="108" w:author="Lixing Gu" w:date="2015-02-17T14:43:00Z">
-        <w:r>
-          <w:t>Opening</w:t>
-        </w:r>
-      </w:ins>
-      <w:ins w:id="109" w:author="Lixing Gu" w:date="2015-02-17T14:42:00Z">
-        <w:r>
-          <w:t xml:space="preserve"> probability control also provide</w:t>
-        </w:r>
-      </w:ins>
-      <w:ins w:id="110" w:author="Lixing Gu" w:date="2015-02-17T14:43:00Z">
-        <w:r>
-          <w:t>s</w:t>
-        </w:r>
-      </w:ins>
-      <w:ins w:id="111" w:author="Lixing Gu" w:date="2015-02-17T14:42:00Z">
-        <w:r>
-          <w:t xml:space="preserve"> an option for random number check.</w:t>
-        </w:r>
-      </w:ins>
-      <w:ins w:id="112" w:author="Lixing Gu" w:date="2015-02-17T14:43:00Z">
-        <w:r>
-          <w:t xml:space="preserve"> </w:t>
-        </w:r>
-      </w:ins>
-      <w:ins w:id="113" w:author="Lixing Gu" w:date="2015-02-17T14:42:00Z">
-        <w:r>
-          <w:t>The control logic of opening probability is described as follows.</w:t>
-        </w:r>
-      </w:ins>
-    </w:p>
-    <w:p>
-      <w:pPr>
-        <w:pStyle w:val="BodyText"/>
-        <w:rPr>
-          <w:ins w:id="114" w:author="Lixing Gu" w:date="2015-02-17T14:42:00Z"/>
-        </w:rPr>
-        <w:pPrChange w:id="115" w:author="Lixing Gu" w:date="2015-02-17T14:44:00Z">
-          <w:pPr>
-            <w:autoSpaceDE w:val="0"/>
-            <w:autoSpaceDN w:val="0"/>
-            <w:adjustRightInd w:val="0"/>
-          </w:pPr>
-        </w:pPrChange>
-      </w:pPr>
-      <w:ins w:id="116" w:author="Lixing Gu" w:date="2015-02-17T14:42:00Z">
-        <w:r>
-          <w:t xml:space="preserve"> </w:t>
-        </w:r>
-      </w:ins>
+          <w:ins w:id="140" w:author="Lixing Gu" w:date="2015-03-10T13:37:00Z"/>
+        </w:rPr>
+      </w:pPr>
+      <w:ins w:id="141" w:author="Lixing Gu" w:date="2015-03-10T13:37:00Z">
+        <w:r>
+          <w:t>Closed time &gt; minimum closed time</w:t>
+        </w:r>
+      </w:ins>
+    </w:p>
+    <w:p>
+      <w:pPr>
+        <w:pStyle w:val="BodyText"/>
+        <w:rPr>
+          <w:ins w:id="142" w:author="Lixing Gu" w:date="2015-03-10T13:37:00Z"/>
+        </w:rPr>
+      </w:pPr>
     </w:p>
     <w:p>
       <w:pPr>
@@ -1166,52 +1626,20 @@
           <w:numId w:val="11"/>
         </w:numPr>
         <w:rPr>
-          <w:ins w:id="117" w:author="Lixing Gu" w:date="2015-02-17T14:42:00Z"/>
-        </w:rPr>
-      </w:pPr>
-      <w:ins w:id="118" w:author="Lixing Gu" w:date="2015-02-17T14:42:00Z">
-        <w:r>
-          <w:t xml:space="preserve">The first check will be closing time to ensure the window closing </w:t>
-        </w:r>
-      </w:ins>
-      <w:ins w:id="119" w:author="Lixing Gu" w:date="2015-02-17T14:44:00Z">
-        <w:r>
-          <w:t xml:space="preserve">elapsed </w:t>
-        </w:r>
-      </w:ins>
-      <w:ins w:id="120" w:author="Lixing Gu" w:date="2015-02-17T14:42:00Z">
-        <w:r>
-          <w:t xml:space="preserve">time is longer enough than the minimum closing time. </w:t>
-        </w:r>
-      </w:ins>
-    </w:p>
-    <w:p>
-      <w:pPr>
-        <w:pStyle w:val="BodyText"/>
-        <w:rPr>
-          <w:ins w:id="121" w:author="Lixing Gu" w:date="2015-02-17T14:42:00Z"/>
-        </w:rPr>
-      </w:pPr>
-    </w:p>
-    <w:p>
-      <w:pPr>
-        <w:pStyle w:val="BodyText"/>
-        <w:ind w:left="1440" w:firstLine="360"/>
-        <w:rPr>
-          <w:ins w:id="122" w:author="Lixing Gu" w:date="2015-02-17T14:42:00Z"/>
-        </w:rPr>
-      </w:pPr>
-      <w:ins w:id="123" w:author="Lixing Gu" w:date="2015-02-17T14:42:00Z">
-        <w:r>
-          <w:t>Closing time &gt; minimum closing time</w:t>
-        </w:r>
-      </w:ins>
-    </w:p>
-    <w:p>
-      <w:pPr>
-        <w:pStyle w:val="BodyText"/>
-        <w:rPr>
-          <w:ins w:id="124" w:author="Lixing Gu" w:date="2015-02-17T14:42:00Z"/>
+          <w:ins w:id="143" w:author="Lixing Gu" w:date="2015-03-10T13:37:00Z"/>
+        </w:rPr>
+      </w:pPr>
+      <w:ins w:id="144" w:author="Lixing Gu" w:date="2015-03-10T13:37:00Z">
+        <w:r>
+          <w:t xml:space="preserve">If the time duration is not long enough, the output is false so that a window remains closed. </w:t>
+        </w:r>
+      </w:ins>
+    </w:p>
+    <w:p>
+      <w:pPr>
+        <w:pStyle w:val="BodyText"/>
+        <w:rPr>
+          <w:ins w:id="145" w:author="Lixing Gu" w:date="2015-03-10T13:37:00Z"/>
         </w:rPr>
       </w:pPr>
     </w:p>
@@ -1223,169 +1651,598 @@
           <w:numId w:val="11"/>
         </w:numPr>
         <w:rPr>
-          <w:ins w:id="125" w:author="Lixing Gu" w:date="2015-02-17T14:42:00Z"/>
-        </w:rPr>
-      </w:pPr>
-      <w:ins w:id="126" w:author="Lixing Gu" w:date="2015-02-17T14:42:00Z">
-        <w:r>
-          <w:t xml:space="preserve">If not long enough, the output is false, so that a window remains closed. </w:t>
-        </w:r>
-      </w:ins>
-    </w:p>
-    <w:p>
-      <w:pPr>
-        <w:pStyle w:val="BodyText"/>
-        <w:rPr>
-          <w:ins w:id="127" w:author="Lixing Gu" w:date="2015-02-17T14:42:00Z"/>
-        </w:rPr>
-      </w:pPr>
-    </w:p>
-    <w:p>
-      <w:pPr>
-        <w:pStyle w:val="BodyText"/>
+          <w:ins w:id="146" w:author="Lixing Gu" w:date="2015-03-10T13:37:00Z"/>
+        </w:rPr>
+      </w:pPr>
+      <w:ins w:id="147" w:author="Lixing Gu" w:date="2015-03-10T13:37:00Z">
+        <w:r>
+          <w:t>If the time duration is long enough, an occupancy check is performed.</w:t>
+        </w:r>
+      </w:ins>
+    </w:p>
+    <w:p>
+      <w:pPr>
+        <w:pStyle w:val="BodyText"/>
+        <w:rPr>
+          <w:ins w:id="148" w:author="Lixing Gu" w:date="2015-03-10T13:37:00Z"/>
+        </w:rPr>
+      </w:pPr>
+    </w:p>
+    <w:p>
+      <w:pPr>
+        <w:pStyle w:val="BodyText"/>
+        <w:rPr>
+          <w:ins w:id="149" w:author="Lixing Gu" w:date="2015-03-10T13:37:00Z"/>
+        </w:rPr>
+      </w:pPr>
+      <w:ins w:id="150" w:author="Lixing Gu" w:date="2015-03-10T13:37:00Z">
+        <w:r>
+          <w:t>Step 2</w:t>
+        </w:r>
+        <w:r>
+          <w:t>:</w:t>
+        </w:r>
+        <w:r>
+          <w:t xml:space="preserve"> Occupancy check</w:t>
+        </w:r>
+        <w:r>
+          <w:t xml:space="preserve"> </w:t>
+        </w:r>
+      </w:ins>
+    </w:p>
+    <w:p>
+      <w:pPr>
+        <w:pStyle w:val="BodyText"/>
+        <w:rPr>
+          <w:ins w:id="151" w:author="Lixing Gu" w:date="2015-03-10T13:37:00Z"/>
+        </w:rPr>
+      </w:pPr>
+      <w:ins w:id="152" w:author="Lixing Gu" w:date="2015-03-10T13:37:00Z">
+        <w:r>
+          <w:t xml:space="preserve">If a zone is not occupied and the occupancy check is requested, the output is false. If the zone is occupied, the next step is to check the </w:t>
+        </w:r>
+        <w:proofErr w:type="spellStart"/>
+        <w:r>
+          <w:t>setpoints</w:t>
+        </w:r>
+        <w:proofErr w:type="spellEnd"/>
+        <w:r>
+          <w:t xml:space="preserve"> using zone air temperature at the previous time step as a reference. </w:t>
+        </w:r>
+      </w:ins>
+    </w:p>
+    <w:p>
+      <w:pPr>
+        <w:pStyle w:val="ListParagraph"/>
+        <w:rPr>
+          <w:ins w:id="153" w:author="Lixing Gu" w:date="2015-03-10T13:37:00Z"/>
+        </w:rPr>
+      </w:pPr>
+    </w:p>
+    <w:p>
+      <w:pPr>
+        <w:pStyle w:val="BodyText"/>
+        <w:rPr>
+          <w:ins w:id="154" w:author="Lixing Gu" w:date="2015-03-10T13:37:00Z"/>
+        </w:rPr>
+      </w:pPr>
+      <w:ins w:id="155" w:author="Lixing Gu" w:date="2015-03-10T13:37:00Z">
+        <w:r>
+          <w:t>Step 3</w:t>
+        </w:r>
+        <w:r>
+          <w:t xml:space="preserve">: </w:t>
+        </w:r>
+        <w:proofErr w:type="spellStart"/>
+        <w:r>
+          <w:t>Setpoint</w:t>
+        </w:r>
+        <w:proofErr w:type="spellEnd"/>
+        <w:r>
+          <w:t xml:space="preserve"> check </w:t>
+        </w:r>
+      </w:ins>
+    </w:p>
+    <w:p>
+      <w:pPr>
+        <w:pStyle w:val="BodyText"/>
+        <w:rPr>
+          <w:ins w:id="156" w:author="Lixing Gu" w:date="2015-03-10T13:37:00Z"/>
+        </w:rPr>
+      </w:pPr>
+      <w:ins w:id="157" w:author="Lixing Gu" w:date="2015-03-10T13:37:00Z">
+        <w:r>
+          <w:t>There are 5 temperature control types. The following types are available:</w:t>
+        </w:r>
+      </w:ins>
+    </w:p>
+    <w:p>
+      <w:pPr>
+        <w:pStyle w:val="ListParagraph"/>
         <w:numPr>
           <w:ilvl w:val="0"/>
           <w:numId w:val="11"/>
         </w:numPr>
         <w:rPr>
-          <w:ins w:id="128" w:author="Lixing Gu" w:date="2015-02-17T14:42:00Z"/>
-        </w:rPr>
-      </w:pPr>
-      <w:ins w:id="129" w:author="Lixing Gu" w:date="2015-02-17T14:42:00Z">
-        <w:r>
-          <w:t>If time duration is long enough, a check of occupancy is performed.</w:t>
-        </w:r>
-      </w:ins>
-    </w:p>
-    <w:p>
-      <w:pPr>
-        <w:pStyle w:val="BodyText"/>
-        <w:rPr>
-          <w:ins w:id="130" w:author="Lixing Gu" w:date="2015-02-17T14:42:00Z"/>
-        </w:rPr>
-      </w:pPr>
-    </w:p>
-    <w:p>
-      <w:pPr>
-        <w:pStyle w:val="BodyText"/>
+          <w:ins w:id="158" w:author="Lixing Gu" w:date="2015-03-10T13:37:00Z"/>
+          <w:rFonts w:ascii="Arial" w:hAnsi="Arial" w:cs="Arial"/>
+          <w:sz w:val="20"/>
+          <w:szCs w:val="20"/>
+        </w:rPr>
+      </w:pPr>
+      <w:ins w:id="159" w:author="Lixing Gu" w:date="2015-03-10T13:37:00Z">
+        <w:r>
+          <w:rPr>
+            <w:rFonts w:ascii="Arial" w:hAnsi="Arial" w:cs="Arial"/>
+            <w:sz w:val="20"/>
+            <w:szCs w:val="20"/>
+          </w:rPr>
+          <w:t>No control</w:t>
+        </w:r>
+        <w:r>
+          <w:rPr>
+            <w:rFonts w:ascii="Arial" w:hAnsi="Arial" w:cs="Arial"/>
+            <w:sz w:val="20"/>
+            <w:szCs w:val="20"/>
+          </w:rPr>
+          <w:t>: Bypass</w:t>
+        </w:r>
+      </w:ins>
+    </w:p>
+    <w:p>
+      <w:pPr>
+        <w:pStyle w:val="ListParagraph"/>
         <w:numPr>
           <w:ilvl w:val="0"/>
           <w:numId w:val="11"/>
         </w:numPr>
         <w:rPr>
-          <w:ins w:id="131" w:author="Lixing Gu" w:date="2015-02-17T14:45:00Z"/>
-        </w:rPr>
-      </w:pPr>
-      <w:ins w:id="132" w:author="Lixing Gu" w:date="2015-02-17T14:42:00Z">
-        <w:r>
-          <w:t xml:space="preserve">If a zone is not occupied and the occupancy check is requested, the output is false. If yes, zone air temperature at the previous time step will be checked as an. </w:t>
+          <w:ins w:id="160" w:author="Lixing Gu" w:date="2015-03-10T13:37:00Z"/>
+          <w:rFonts w:ascii="Arial" w:hAnsi="Arial" w:cs="Arial"/>
+          <w:sz w:val="20"/>
+          <w:szCs w:val="20"/>
+        </w:rPr>
+      </w:pPr>
+      <w:ins w:id="161" w:author="Lixing Gu" w:date="2015-03-10T13:37:00Z">
+        <w:r>
+          <w:rPr>
+            <w:rFonts w:ascii="Arial" w:hAnsi="Arial" w:cs="Arial"/>
+            <w:sz w:val="20"/>
+            <w:szCs w:val="20"/>
+          </w:rPr>
+          <w:t xml:space="preserve">Single heating </w:t>
+        </w:r>
+        <w:proofErr w:type="spellStart"/>
+        <w:r>
+          <w:rPr>
+            <w:rFonts w:ascii="Arial" w:hAnsi="Arial" w:cs="Arial"/>
+            <w:sz w:val="20"/>
+            <w:szCs w:val="20"/>
+          </w:rPr>
+          <w:t>setpoint</w:t>
+        </w:r>
+        <w:proofErr w:type="spellEnd"/>
+        <w:r>
+          <w:rPr>
+            <w:rFonts w:ascii="Arial" w:hAnsi="Arial" w:cs="Arial"/>
+            <w:sz w:val="20"/>
+            <w:szCs w:val="20"/>
+          </w:rPr>
+          <w:t xml:space="preserve">: If </w:t>
+        </w:r>
+        <w:proofErr w:type="spellStart"/>
+        <w:r>
+          <w:rPr>
+            <w:rFonts w:ascii="Arial" w:hAnsi="Arial" w:cs="Arial"/>
+            <w:i/>
+            <w:sz w:val="20"/>
+            <w:szCs w:val="20"/>
+          </w:rPr>
+          <w:t>T</w:t>
+        </w:r>
+        <w:r>
+          <w:rPr>
+            <w:rFonts w:ascii="Arial" w:hAnsi="Arial" w:cs="Arial"/>
+            <w:sz w:val="20"/>
+            <w:szCs w:val="20"/>
+            <w:vertAlign w:val="subscript"/>
+          </w:rPr>
+          <w:t>zon</w:t>
+        </w:r>
+        <w:proofErr w:type="spellEnd"/>
+        <w:r>
+          <w:rPr>
+            <w:rFonts w:ascii="Arial" w:hAnsi="Arial" w:cs="Arial"/>
+            <w:sz w:val="20"/>
+            <w:szCs w:val="20"/>
+          </w:rPr>
+          <w:t xml:space="preserve"> &gt; </w:t>
+        </w:r>
+        <w:proofErr w:type="spellStart"/>
+        <w:r>
+          <w:rPr>
+            <w:rFonts w:ascii="Arial" w:hAnsi="Arial" w:cs="Arial"/>
+            <w:sz w:val="20"/>
+            <w:szCs w:val="20"/>
+          </w:rPr>
+          <w:t>setpoint</w:t>
+        </w:r>
+        <w:proofErr w:type="spellEnd"/>
+        <w:r>
+          <w:rPr>
+            <w:rFonts w:ascii="Arial" w:hAnsi="Arial" w:cs="Arial"/>
+            <w:sz w:val="20"/>
+            <w:szCs w:val="20"/>
+          </w:rPr>
+          <w:t>, go to next step. Otherwise, return false.</w:t>
         </w:r>
       </w:ins>
     </w:p>
     <w:p>
       <w:pPr>
         <w:pStyle w:val="ListParagraph"/>
-        <w:rPr>
-          <w:ins w:id="133" w:author="Lixing Gu" w:date="2015-02-17T14:45:00Z"/>
-        </w:rPr>
-      </w:pPr>
-    </w:p>
-    <w:p>
-      <w:pPr>
-        <w:pStyle w:val="BodyText"/>
         <w:numPr>
           <w:ilvl w:val="0"/>
           <w:numId w:val="11"/>
         </w:numPr>
         <w:rPr>
-          <w:ins w:id="134" w:author="Lixing Gu" w:date="2015-02-17T14:42:00Z"/>
-        </w:rPr>
-      </w:pPr>
-      <w:ins w:id="135" w:author="Lixing Gu" w:date="2015-02-17T14:45:00Z">
+          <w:ins w:id="162" w:author="Lixing Gu" w:date="2015-03-10T13:37:00Z"/>
+          <w:rFonts w:ascii="Arial" w:hAnsi="Arial" w:cs="Arial"/>
+          <w:sz w:val="20"/>
+          <w:szCs w:val="20"/>
+        </w:rPr>
+      </w:pPr>
+      <w:ins w:id="163" w:author="Lixing Gu" w:date="2015-03-10T13:37:00Z">
+        <w:r>
+          <w:rPr>
+            <w:rFonts w:ascii="Arial" w:hAnsi="Arial" w:cs="Arial"/>
+            <w:sz w:val="20"/>
+            <w:szCs w:val="20"/>
+          </w:rPr>
+          <w:t xml:space="preserve">Single cooling </w:t>
+        </w:r>
+        <w:proofErr w:type="spellStart"/>
+        <w:r>
+          <w:rPr>
+            <w:rFonts w:ascii="Arial" w:hAnsi="Arial" w:cs="Arial"/>
+            <w:sz w:val="20"/>
+            <w:szCs w:val="20"/>
+          </w:rPr>
+          <w:t>setpoint</w:t>
+        </w:r>
+        <w:proofErr w:type="spellEnd"/>
+        <w:r>
+          <w:rPr>
+            <w:rFonts w:ascii="Arial" w:hAnsi="Arial" w:cs="Arial"/>
+            <w:sz w:val="20"/>
+            <w:szCs w:val="20"/>
+          </w:rPr>
+          <w:t xml:space="preserve">: If </w:t>
+        </w:r>
+        <w:proofErr w:type="spellStart"/>
+        <w:r>
+          <w:rPr>
+            <w:rFonts w:ascii="Arial" w:hAnsi="Arial" w:cs="Arial"/>
+            <w:i/>
+            <w:sz w:val="20"/>
+            <w:szCs w:val="20"/>
+          </w:rPr>
+          <w:t>T</w:t>
+        </w:r>
+        <w:r>
+          <w:rPr>
+            <w:rFonts w:ascii="Arial" w:hAnsi="Arial" w:cs="Arial"/>
+            <w:sz w:val="20"/>
+            <w:szCs w:val="20"/>
+            <w:vertAlign w:val="subscript"/>
+          </w:rPr>
+          <w:t>zon</w:t>
+        </w:r>
+        <w:proofErr w:type="spellEnd"/>
+        <w:r>
+          <w:rPr>
+            <w:rFonts w:ascii="Arial" w:hAnsi="Arial" w:cs="Arial"/>
+            <w:sz w:val="20"/>
+            <w:szCs w:val="20"/>
+          </w:rPr>
+          <w:t xml:space="preserve"> &lt; </w:t>
+        </w:r>
+        <w:proofErr w:type="spellStart"/>
+        <w:r>
+          <w:rPr>
+            <w:rFonts w:ascii="Arial" w:hAnsi="Arial" w:cs="Arial"/>
+            <w:sz w:val="20"/>
+            <w:szCs w:val="20"/>
+          </w:rPr>
+          <w:t>setpoint</w:t>
+        </w:r>
+        <w:proofErr w:type="spellEnd"/>
+        <w:r>
+          <w:rPr>
+            <w:rFonts w:ascii="Arial" w:hAnsi="Arial" w:cs="Arial"/>
+            <w:sz w:val="20"/>
+            <w:szCs w:val="20"/>
+          </w:rPr>
+          <w:t>, go to next step. Otherwise, return false.</w:t>
+        </w:r>
+      </w:ins>
+    </w:p>
+    <w:p>
+      <w:pPr>
+        <w:pStyle w:val="ListParagraph"/>
+        <w:numPr>
+          <w:ilvl w:val="0"/>
+          <w:numId w:val="11"/>
+        </w:numPr>
+        <w:rPr>
+          <w:ins w:id="164" w:author="Lixing Gu" w:date="2015-03-10T13:37:00Z"/>
+          <w:rFonts w:ascii="Arial" w:hAnsi="Arial" w:cs="Arial"/>
+          <w:sz w:val="20"/>
+          <w:szCs w:val="20"/>
+        </w:rPr>
+      </w:pPr>
+      <w:ins w:id="165" w:author="Lixing Gu" w:date="2015-03-10T13:37:00Z">
+        <w:r>
+          <w:rPr>
+            <w:rFonts w:ascii="Arial" w:hAnsi="Arial" w:cs="Arial"/>
+            <w:sz w:val="20"/>
+            <w:szCs w:val="20"/>
+          </w:rPr>
+          <w:t xml:space="preserve">Single heating and cooling </w:t>
+        </w:r>
+        <w:proofErr w:type="spellStart"/>
+        <w:r>
+          <w:rPr>
+            <w:rFonts w:ascii="Arial" w:hAnsi="Arial" w:cs="Arial"/>
+            <w:sz w:val="20"/>
+            <w:szCs w:val="20"/>
+          </w:rPr>
+          <w:t>setpoint</w:t>
+        </w:r>
+        <w:proofErr w:type="spellEnd"/>
+        <w:r>
+          <w:rPr>
+            <w:rFonts w:ascii="Arial" w:hAnsi="Arial" w:cs="Arial"/>
+            <w:sz w:val="20"/>
+            <w:szCs w:val="20"/>
+          </w:rPr>
+          <w:t>: no action by returning false</w:t>
+        </w:r>
+      </w:ins>
+    </w:p>
+    <w:p>
+      <w:pPr>
+        <w:pStyle w:val="ListParagraph"/>
+        <w:numPr>
+          <w:ilvl w:val="0"/>
+          <w:numId w:val="11"/>
+        </w:numPr>
+        <w:rPr>
+          <w:ins w:id="166" w:author="Lixing Gu" w:date="2015-03-10T13:37:00Z"/>
+          <w:rFonts w:ascii="Arial" w:hAnsi="Arial" w:cs="Arial"/>
+          <w:sz w:val="20"/>
+          <w:szCs w:val="20"/>
+        </w:rPr>
+      </w:pPr>
+      <w:ins w:id="167" w:author="Lixing Gu" w:date="2015-03-10T13:37:00Z">
+        <w:r>
+          <w:rPr>
+            <w:rFonts w:ascii="Arial" w:hAnsi="Arial" w:cs="Arial"/>
+            <w:sz w:val="20"/>
+            <w:szCs w:val="20"/>
+          </w:rPr>
+          <w:t xml:space="preserve">Dual heating and </w:t>
+        </w:r>
+        <w:proofErr w:type="spellStart"/>
+        <w:r>
+          <w:rPr>
+            <w:rFonts w:ascii="Arial" w:hAnsi="Arial" w:cs="Arial"/>
+            <w:sz w:val="20"/>
+            <w:szCs w:val="20"/>
+          </w:rPr>
+          <w:t>setpoints</w:t>
+        </w:r>
+        <w:proofErr w:type="spellEnd"/>
+        <w:r>
+          <w:rPr>
+            <w:rFonts w:ascii="Arial" w:hAnsi="Arial" w:cs="Arial"/>
+            <w:sz w:val="20"/>
+            <w:szCs w:val="20"/>
+          </w:rPr>
+          <w:t xml:space="preserve">: If heating </w:t>
+        </w:r>
+        <w:proofErr w:type="spellStart"/>
+        <w:r>
+          <w:rPr>
+            <w:rFonts w:ascii="Arial" w:hAnsi="Arial" w:cs="Arial"/>
+            <w:sz w:val="20"/>
+            <w:szCs w:val="20"/>
+          </w:rPr>
+          <w:t>setpoint</w:t>
+        </w:r>
+        <w:proofErr w:type="spellEnd"/>
+        <w:r>
+          <w:rPr>
+            <w:rFonts w:ascii="Arial" w:hAnsi="Arial" w:cs="Arial"/>
+            <w:sz w:val="20"/>
+            <w:szCs w:val="20"/>
+          </w:rPr>
+          <w:t xml:space="preserve"> &lt; </w:t>
+        </w:r>
+        <w:proofErr w:type="spellStart"/>
+        <w:r>
+          <w:rPr>
+            <w:rFonts w:ascii="Arial" w:hAnsi="Arial" w:cs="Arial"/>
+            <w:i/>
+            <w:sz w:val="20"/>
+            <w:szCs w:val="20"/>
+          </w:rPr>
+          <w:t>T</w:t>
+        </w:r>
+        <w:r>
+          <w:rPr>
+            <w:rFonts w:ascii="Arial" w:hAnsi="Arial" w:cs="Arial"/>
+            <w:sz w:val="20"/>
+            <w:szCs w:val="20"/>
+            <w:vertAlign w:val="subscript"/>
+          </w:rPr>
+          <w:t>zon</w:t>
+        </w:r>
+        <w:proofErr w:type="spellEnd"/>
+        <w:r>
+          <w:rPr>
+            <w:rFonts w:ascii="Arial" w:hAnsi="Arial" w:cs="Arial"/>
+            <w:sz w:val="20"/>
+            <w:szCs w:val="20"/>
+          </w:rPr>
+          <w:t xml:space="preserve"> &lt; Cooling </w:t>
+        </w:r>
+        <w:proofErr w:type="spellStart"/>
+        <w:r>
+          <w:rPr>
+            <w:rFonts w:ascii="Arial" w:hAnsi="Arial" w:cs="Arial"/>
+            <w:sz w:val="20"/>
+            <w:szCs w:val="20"/>
+          </w:rPr>
+          <w:t>setpoint</w:t>
+        </w:r>
+        <w:proofErr w:type="spellEnd"/>
+        <w:r>
+          <w:rPr>
+            <w:rFonts w:ascii="Arial" w:hAnsi="Arial" w:cs="Arial"/>
+            <w:sz w:val="20"/>
+            <w:szCs w:val="20"/>
+          </w:rPr>
+          <w:t>, go to next step. Otherwise, return false.</w:t>
+        </w:r>
+      </w:ins>
+    </w:p>
+    <w:p>
+      <w:pPr>
+        <w:pStyle w:val="ListParagraph"/>
+        <w:ind w:left="2520"/>
+        <w:rPr>
+          <w:ins w:id="168" w:author="Lixing Gu" w:date="2015-03-10T13:37:00Z"/>
+          <w:rFonts w:ascii="Arial" w:hAnsi="Arial" w:cs="Arial"/>
+          <w:sz w:val="20"/>
+          <w:szCs w:val="20"/>
+        </w:rPr>
+      </w:pPr>
+    </w:p>
+    <w:p>
+      <w:pPr>
+        <w:pStyle w:val="BodyText"/>
+        <w:rPr>
+          <w:ins w:id="169" w:author="Lixing Gu" w:date="2015-03-10T13:37:00Z"/>
+        </w:rPr>
+      </w:pPr>
+      <w:ins w:id="170" w:author="Lixing Gu" w:date="2015-03-10T13:37:00Z">
+        <w:r>
+          <w:t xml:space="preserve">Step 4: Select bypass or opening probability check </w:t>
+        </w:r>
+      </w:ins>
+    </w:p>
+    <w:p>
+      <w:pPr>
+        <w:pStyle w:val="BodyText"/>
+        <w:rPr>
+          <w:ins w:id="171" w:author="Lixing Gu" w:date="2015-03-10T13:37:00Z"/>
+        </w:rPr>
+      </w:pPr>
+      <w:ins w:id="172" w:author="Lixing Gu" w:date="2015-03-10T13:37:00Z">
+        <w:r>
+          <w:t xml:space="preserve">A choice is provided at this stage so that the opening probability check may be performed or bypassed. If bypassed, the output will be true to open a window. </w:t>
+        </w:r>
+        <w:r>
+          <w:rPr>
+            <w:rFonts w:hint="eastAsia"/>
+          </w:rPr>
+          <w:t>If performed, probability</w:t>
+        </w:r>
+        <w:r>
+          <w:t xml:space="preserve"> </w:t>
+        </w:r>
+        <w:r>
+          <w:rPr>
+            <w:rFonts w:hint="eastAsia"/>
+          </w:rPr>
+          <w:t>wi</w:t>
+        </w:r>
+        <w:r>
+          <w:t xml:space="preserve">ll be determined from a schedule. </w:t>
+        </w:r>
+      </w:ins>
+    </w:p>
+    <w:p>
+      <w:pPr>
+        <w:pStyle w:val="BodyText"/>
+        <w:rPr>
+          <w:ins w:id="173" w:author="Lixing Gu" w:date="2015-03-10T13:37:00Z"/>
+        </w:rPr>
+      </w:pPr>
+    </w:p>
+    <w:p>
+      <w:pPr>
+        <w:pStyle w:val="BodyText"/>
+        <w:rPr>
+          <w:ins w:id="174" w:author="Lixing Gu" w:date="2015-03-10T13:37:00Z"/>
+        </w:rPr>
+      </w:pPr>
+      <w:ins w:id="175" w:author="Lixing Gu" w:date="2015-03-10T13:37:00Z">
+        <w:r>
+          <w:t>Step 5</w:t>
+        </w:r>
+        <w:r>
+          <w:t xml:space="preserve">: </w:t>
+        </w:r>
         <w:r>
           <w:t xml:space="preserve">Perform </w:t>
         </w:r>
-        <w:proofErr w:type="spellStart"/>
-        <w:r>
-          <w:t>setpoint</w:t>
-        </w:r>
-        <w:proofErr w:type="spellEnd"/>
-        <w:r>
-          <w:t xml:space="preserve"> check. </w:t>
-        </w:r>
-      </w:ins>
-      <w:ins w:id="136" w:author="Lixing Gu" w:date="2015-02-17T14:42:00Z">
-        <w:r>
-          <w:t xml:space="preserve">If the temperature is between the cooling and heating </w:t>
-        </w:r>
-        <w:proofErr w:type="spellStart"/>
-        <w:r>
-          <w:t>setpoints</w:t>
-        </w:r>
-        <w:proofErr w:type="spellEnd"/>
-        <w:r>
-          <w:t xml:space="preserve">, the probability check </w:t>
-        </w:r>
-      </w:ins>
-      <w:ins w:id="137" w:author="Lixing Gu" w:date="2015-02-17T14:46:00Z">
-        <w:r>
-          <w:t>will be followed</w:t>
-        </w:r>
-      </w:ins>
-      <w:ins w:id="138" w:author="Lixing Gu" w:date="2015-02-17T14:42:00Z">
-        <w:r>
-          <w:t xml:space="preserve">. Otherwise, the output is false. </w:t>
-        </w:r>
-      </w:ins>
-    </w:p>
-    <w:p>
-      <w:pPr>
-        <w:pStyle w:val="BodyText"/>
-        <w:rPr>
-          <w:ins w:id="139" w:author="Lixing Gu" w:date="2015-02-17T14:42:00Z"/>
-        </w:rPr>
-      </w:pPr>
-    </w:p>
-    <w:p>
-      <w:pPr>
-        <w:pStyle w:val="BodyText"/>
-        <w:ind w:left="1440" w:firstLine="360"/>
-        <w:rPr>
-          <w:ins w:id="140" w:author="Lixing Gu" w:date="2015-02-17T14:42:00Z"/>
-        </w:rPr>
-      </w:pPr>
-      <w:ins w:id="141" w:author="Lixing Gu" w:date="2015-02-17T14:42:00Z">
-        <w:r>
-          <w:t xml:space="preserve">Heating </w:t>
-        </w:r>
-        <w:proofErr w:type="spellStart"/>
-        <w:r>
-          <w:t>setpoint</w:t>
-        </w:r>
-        <w:proofErr w:type="spellEnd"/>
-        <w:r>
-          <w:t xml:space="preserve"> &lt; </w:t>
-        </w:r>
-        <w:proofErr w:type="spellStart"/>
-        <w:r>
-          <w:t>Tzone</w:t>
-        </w:r>
-        <w:proofErr w:type="spellEnd"/>
-        <w:r>
-          <w:t xml:space="preserve">-air &lt; Cooling </w:t>
-        </w:r>
-        <w:proofErr w:type="spellStart"/>
-        <w:r>
-          <w:t>setpoint</w:t>
-        </w:r>
-        <w:proofErr w:type="spellEnd"/>
-      </w:ins>
-    </w:p>
-    <w:p>
-      <w:pPr>
-        <w:pStyle w:val="BodyText"/>
-        <w:rPr>
-          <w:ins w:id="142" w:author="Lixing Gu" w:date="2015-02-17T14:42:00Z"/>
+        <w:r>
+          <w:t xml:space="preserve">opening probability check </w:t>
+        </w:r>
+      </w:ins>
+    </w:p>
+    <w:p>
+      <w:pPr>
+        <w:pStyle w:val="BodyText"/>
+        <w:rPr>
+          <w:ins w:id="176" w:author="Lixing Gu" w:date="2015-03-10T13:37:00Z"/>
+        </w:rPr>
+      </w:pPr>
+      <w:ins w:id="177" w:author="Lixing Gu" w:date="2015-03-10T13:37:00Z">
+        <w:r>
+          <w:t>The opening probability (OP) value is determined from a schedule.</w:t>
+        </w:r>
+      </w:ins>
+    </w:p>
+    <w:p>
+      <w:pPr>
+        <w:pStyle w:val="BodyText"/>
+        <w:rPr>
+          <w:ins w:id="178" w:author="Lixing Gu" w:date="2015-03-10T13:37:00Z"/>
+        </w:rPr>
+      </w:pPr>
+    </w:p>
+    <w:p>
+      <w:pPr>
+        <w:pStyle w:val="BodyText"/>
+        <w:ind w:left="1440" w:firstLine="720"/>
+        <w:rPr>
+          <w:ins w:id="179" w:author="Lixing Gu" w:date="2015-03-10T13:37:00Z"/>
+        </w:rPr>
+      </w:pPr>
+      <w:ins w:id="180" w:author="Lixing Gu" w:date="2015-03-10T13:37:00Z">
+        <w:r>
+          <w:t>OP = Schedule value or specific function</w:t>
+        </w:r>
+      </w:ins>
+    </w:p>
+    <w:p>
+      <w:pPr>
+        <w:pStyle w:val="BodyText"/>
+        <w:rPr>
+          <w:ins w:id="181" w:author="Lixing Gu" w:date="2015-03-10T13:37:00Z"/>
         </w:rPr>
       </w:pPr>
     </w:p>
@@ -1397,62 +2254,61 @@
           <w:numId w:val="12"/>
         </w:numPr>
         <w:rPr>
-          <w:ins w:id="143" w:author="Lixing Gu" w:date="2015-02-17T14:42:00Z"/>
-        </w:rPr>
-      </w:pPr>
-      <w:ins w:id="144" w:author="Lixing Gu" w:date="2015-02-17T14:42:00Z">
-        <w:r>
-          <w:t xml:space="preserve">A choice is provide at this stage, so that the probability check may be performed or by-passed. If by-passed, the output will be true to open a window. </w:t>
-        </w:r>
-        <w:r>
-          <w:rPr>
-            <w:rFonts w:hint="eastAsia"/>
-          </w:rPr>
-          <w:t>If performed, probability</w:t>
-        </w:r>
-        <w:r>
-          <w:t xml:space="preserve"> </w:t>
-        </w:r>
-        <w:r>
-          <w:rPr>
-            <w:rFonts w:hint="eastAsia"/>
-          </w:rPr>
-          <w:t>wi</w:t>
-        </w:r>
-        <w:r>
-          <w:t>ll be calculated.</w:t>
-        </w:r>
-      </w:ins>
-    </w:p>
-    <w:p>
-      <w:pPr>
-        <w:pStyle w:val="BodyText"/>
-        <w:rPr>
-          <w:ins w:id="145" w:author="Lixing Gu" w:date="2015-02-17T14:42:00Z"/>
-        </w:rPr>
-      </w:pPr>
-    </w:p>
-    <w:p>
-      <w:pPr>
-        <w:pStyle w:val="BodyText"/>
-        <w:ind w:left="1440" w:firstLine="360"/>
-        <w:rPr>
-          <w:ins w:id="146" w:author="Lixing Gu" w:date="2015-02-17T14:42:00Z"/>
-        </w:rPr>
-      </w:pPr>
-      <w:ins w:id="147" w:author="Lixing Gu" w:date="2015-02-17T14:42:00Z">
-        <w:r>
-          <w:t>OTP = Schedule value or specific function</w:t>
-        </w:r>
-      </w:ins>
-    </w:p>
-    <w:p>
-      <w:pPr>
-        <w:pStyle w:val="BodyText"/>
-        <w:rPr>
-          <w:ins w:id="148" w:author="Lixing Gu" w:date="2015-02-17T14:42:00Z"/>
-        </w:rPr>
-      </w:pPr>
+          <w:ins w:id="182" w:author="Lixing Gu" w:date="2015-03-10T13:37:00Z"/>
+        </w:rPr>
+      </w:pPr>
+      <w:ins w:id="183" w:author="Lixing Gu" w:date="2015-03-10T13:37:00Z">
+        <w:r>
+          <w:t xml:space="preserve">If the probability value is greater than a random number, the output is true. </w:t>
+        </w:r>
+      </w:ins>
+    </w:p>
+    <w:p>
+      <w:pPr>
+        <w:pStyle w:val="BodyText"/>
+        <w:rPr>
+          <w:ins w:id="184" w:author="Lixing Gu" w:date="2015-03-10T13:37:00Z"/>
+        </w:rPr>
+      </w:pPr>
+    </w:p>
+    <w:p>
+      <w:pPr>
+        <w:pStyle w:val="BodyText"/>
+        <w:ind w:left="1440" w:firstLine="720"/>
+        <w:rPr>
+          <w:ins w:id="185" w:author="Lixing Gu" w:date="2015-03-10T13:37:00Z"/>
+        </w:rPr>
+      </w:pPr>
+      <w:ins w:id="186" w:author="Lixing Gu" w:date="2015-03-10T13:37:00Z">
+        <w:r>
+          <w:t>OP &gt; random number</w:t>
+        </w:r>
+      </w:ins>
+    </w:p>
+    <w:p>
+      <w:pPr>
+        <w:pStyle w:val="BodyText"/>
+        <w:rPr>
+          <w:ins w:id="187" w:author="Lixing Gu" w:date="2015-03-10T13:37:00Z"/>
+        </w:rPr>
+      </w:pPr>
+    </w:p>
+    <w:p>
+      <w:pPr>
+        <w:pStyle w:val="BodyText"/>
+        <w:rPr>
+          <w:ins w:id="188" w:author="Lixing Gu" w:date="2015-03-10T13:37:00Z"/>
+        </w:rPr>
+      </w:pPr>
+      <w:ins w:id="189" w:author="Lixing Gu" w:date="2015-03-10T13:37:00Z">
+        <w:r>
+          <w:tab/>
+        </w:r>
+        <w:r>
+          <w:tab/>
+          <w:t>Note: The random number is between 0 and 1.</w:t>
+        </w:r>
+      </w:ins>
     </w:p>
     <w:p>
       <w:pPr>
@@ -1462,59 +2318,38 @@
           <w:numId w:val="12"/>
         </w:numPr>
         <w:rPr>
-          <w:ins w:id="149" w:author="Lixing Gu" w:date="2015-02-17T14:42:00Z"/>
-        </w:rPr>
-      </w:pPr>
-      <w:ins w:id="150" w:author="Lixing Gu" w:date="2015-02-17T14:42:00Z">
-        <w:r>
-          <w:t xml:space="preserve">If the probability check is performed and the probability is greater than a random number, the output is true. </w:t>
-        </w:r>
-      </w:ins>
-    </w:p>
-    <w:p>
-      <w:pPr>
-        <w:pStyle w:val="BodyText"/>
-        <w:rPr>
-          <w:ins w:id="151" w:author="Lixing Gu" w:date="2015-02-17T14:42:00Z"/>
-        </w:rPr>
-      </w:pPr>
-    </w:p>
-    <w:p>
-      <w:pPr>
-        <w:pStyle w:val="BodyText"/>
-        <w:ind w:left="1440" w:firstLine="360"/>
-        <w:rPr>
-          <w:ins w:id="152" w:author="Lixing Gu" w:date="2015-02-17T14:42:00Z"/>
-        </w:rPr>
-      </w:pPr>
-      <w:ins w:id="153" w:author="Lixing Gu" w:date="2015-02-17T14:42:00Z">
-        <w:r>
-          <w:t>OTP &gt; random number</w:t>
-        </w:r>
-      </w:ins>
-    </w:p>
-    <w:p>
-      <w:pPr>
-        <w:pStyle w:val="BodyText"/>
-        <w:rPr>
-          <w:ins w:id="154" w:author="Lixing Gu" w:date="2015-02-17T14:42:00Z"/>
-        </w:rPr>
-      </w:pPr>
-    </w:p>
-    <w:p>
-      <w:pPr>
-        <w:pStyle w:val="BodyText"/>
-        <w:numPr>
-          <w:ilvl w:val="0"/>
-          <w:numId w:val="12"/>
-        </w:numPr>
-        <w:rPr>
-          <w:ins w:id="155" w:author="Lixing Gu" w:date="2015-02-17T14:42:00Z"/>
-        </w:rPr>
-      </w:pPr>
-      <w:ins w:id="156" w:author="Lixing Gu" w:date="2015-02-17T14:42:00Z">
-        <w:r>
-          <w:t xml:space="preserve">The results will be false in other scenarios.    </w:t>
+          <w:ins w:id="190" w:author="Lixing Gu" w:date="2015-03-10T13:37:00Z"/>
+        </w:rPr>
+      </w:pPr>
+      <w:ins w:id="191" w:author="Lixing Gu" w:date="2015-03-10T13:37:00Z">
+        <w:r>
+          <w:t xml:space="preserve">Otherwise, the result will be false.    </w:t>
+        </w:r>
+      </w:ins>
+    </w:p>
+    <w:p>
+      <w:pPr>
+        <w:pStyle w:val="Heading4"/>
+        <w:rPr>
+          <w:ins w:id="192" w:author="Lixing Gu" w:date="2015-03-10T13:37:00Z"/>
+        </w:rPr>
+      </w:pPr>
+      <w:ins w:id="193" w:author="Lixing Gu" w:date="2015-03-10T13:37:00Z">
+        <w:r>
+          <w:t>Procedures of closing probability control</w:t>
+        </w:r>
+      </w:ins>
+    </w:p>
+    <w:p>
+      <w:pPr>
+        <w:pStyle w:val="BodyText"/>
+        <w:rPr>
+          <w:ins w:id="194" w:author="Lixing Gu" w:date="2015-03-10T13:37:00Z"/>
+        </w:rPr>
+      </w:pPr>
+      <w:ins w:id="195" w:author="Lixing Gu" w:date="2015-03-10T13:37:00Z">
+        <w:r>
+          <w:t xml:space="preserve">The control logic of closing probability is described as follows. </w:t>
         </w:r>
       </w:ins>
     </w:p>
@@ -1524,478 +2359,323 @@
         <w:autoSpaceDN w:val="0"/>
         <w:adjustRightInd w:val="0"/>
         <w:rPr>
-          <w:ins w:id="157" w:author="Lixing Gu" w:date="2015-02-17T14:42:00Z"/>
-        </w:rPr>
-      </w:pPr>
-    </w:p>
-    <w:p>
-      <w:pPr>
-        <w:pStyle w:val="BodyText"/>
-        <w:rPr>
-          <w:ins w:id="158" w:author="Lixing Gu" w:date="2015-02-17T14:42:00Z"/>
-        </w:rPr>
-      </w:pPr>
-    </w:p>
-    <w:p>
-      <w:pPr>
-        <w:pStyle w:val="BodyText"/>
-        <w:rPr>
-          <w:ins w:id="159" w:author="Lixing Gu" w:date="2015-02-17T13:50:00Z"/>
-        </w:rPr>
-      </w:pPr>
-    </w:p>
-    <w:p>
-      <w:pPr>
-        <w:pStyle w:val="BodyText"/>
-        <w:keepNext/>
-        <w:rPr>
-          <w:ins w:id="160" w:author="Lixing Gu" w:date="2015-02-17T14:40:00Z"/>
-        </w:rPr>
-      </w:pPr>
-      <w:del w:id="161" w:author="Lixing Gu" w:date="2015-02-19T14:33:00Z">
-        <w:r>
-          <w:lastRenderedPageBreak/>
-          <w:fldChar w:fldCharType="begin"/>
-        </w:r>
-        <w:r>
-          <w:fldChar w:fldCharType="end"/>
-        </w:r>
-      </w:del>
-      <w:ins w:id="162" w:author="Lixing Gu" w:date="2015-02-19T14:33:00Z">
-        <w:r>
-          <w:object w:dxaOrig="5295" w:dyaOrig="11040">
-            <v:shape id="_x0000_i1025" type="#_x0000_t75" style="width:264.95pt;height:551.8pt" o:ole="">
-              <v:imagedata r:id="rId8" o:title=""/>
-            </v:shape>
-            <o:OLEObject Type="Embed" ProgID="Visio.Drawing.15" ShapeID="_x0000_i1025" DrawAspect="Content" ObjectID="_1486193315" r:id="rId9"/>
-          </w:object>
-        </w:r>
-      </w:ins>
-    </w:p>
-    <w:p>
-      <w:pPr>
-        <w:pStyle w:val="Caption"/>
-        <w:jc w:val="both"/>
-        <w:rPr>
-          <w:ins w:id="163" w:author="Lixing Gu" w:date="2015-02-17T14:50:00Z"/>
-        </w:rPr>
-        <w:pPrChange w:id="164" w:author="Lixing Gu" w:date="2015-02-17T14:40:00Z">
+          <w:ins w:id="196" w:author="Lixing Gu" w:date="2015-03-10T13:37:00Z"/>
+        </w:rPr>
+      </w:pPr>
+    </w:p>
+    <w:p>
+      <w:pPr>
+        <w:pStyle w:val="BodyText"/>
+        <w:rPr>
+          <w:ins w:id="197" w:author="Lixing Gu" w:date="2015-03-10T13:37:00Z"/>
+        </w:rPr>
+      </w:pPr>
+      <w:ins w:id="198" w:author="Lixing Gu" w:date="2015-03-10T13:37:00Z">
+        <w:r>
+          <w:t xml:space="preserve">Step 1: </w:t>
+        </w:r>
+        <w:r>
+          <w:t>Open</w:t>
+        </w:r>
+        <w:r>
+          <w:t xml:space="preserve"> elapsed time check </w:t>
+        </w:r>
+      </w:ins>
+    </w:p>
+    <w:p>
+      <w:pPr>
+        <w:pStyle w:val="BodyText"/>
+        <w:rPr>
+          <w:ins w:id="199" w:author="Lixing Gu" w:date="2015-03-10T13:37:00Z"/>
+        </w:rPr>
+      </w:pPr>
+      <w:ins w:id="200" w:author="Lixing Gu" w:date="2015-03-10T13:37:00Z">
+        <w:r>
+          <w:t xml:space="preserve">This check </w:t>
+        </w:r>
+        <w:r>
+          <w:t>requires</w:t>
+        </w:r>
+        <w:r>
+          <w:t xml:space="preserve"> </w:t>
+        </w:r>
+        <w:r>
+          <w:t xml:space="preserve">that </w:t>
+        </w:r>
+        <w:r>
+          <w:t>open elapsed time</w:t>
+        </w:r>
+        <w:r>
+          <w:t xml:space="preserve"> is longer than the minimum opening time.</w:t>
+        </w:r>
+      </w:ins>
+    </w:p>
+    <w:p>
+      <w:pPr>
+        <w:pStyle w:val="BodyText"/>
+        <w:rPr>
+          <w:ins w:id="201" w:author="Lixing Gu" w:date="2015-03-10T13:37:00Z"/>
+        </w:rPr>
+      </w:pPr>
+      <w:ins w:id="202" w:author="Lixing Gu" w:date="2015-03-10T13:37:00Z">
+        <w:r>
+          <w:t xml:space="preserve"> </w:t>
+        </w:r>
+      </w:ins>
+    </w:p>
+    <w:p>
+      <w:pPr>
+        <w:pStyle w:val="BodyText"/>
+        <w:ind w:left="1440" w:firstLine="720"/>
+        <w:rPr>
+          <w:ins w:id="203" w:author="Lixing Gu" w:date="2015-03-10T13:37:00Z"/>
+        </w:rPr>
+      </w:pPr>
+      <w:ins w:id="204" w:author="Lixing Gu" w:date="2015-03-10T13:37:00Z">
+        <w:r>
+          <w:t>Open time &gt; minimum open time</w:t>
+        </w:r>
+      </w:ins>
+    </w:p>
+    <w:p>
+      <w:pPr>
+        <w:pStyle w:val="BodyText"/>
+        <w:rPr>
+          <w:ins w:id="205" w:author="Lixing Gu" w:date="2015-03-10T13:37:00Z"/>
+        </w:rPr>
+      </w:pPr>
+    </w:p>
+    <w:p>
+      <w:pPr>
+        <w:pStyle w:val="BodyText"/>
+        <w:rPr>
+          <w:ins w:id="206" w:author="Lixing Gu" w:date="2015-03-10T13:37:00Z"/>
+        </w:rPr>
+      </w:pPr>
+      <w:ins w:id="207" w:author="Lixing Gu" w:date="2015-03-10T13:37:00Z">
+        <w:r>
+          <w:t>If the time duration is not long enough, the output is false and the window remains open. Otherwise, Step 2 will be performed.</w:t>
+        </w:r>
+      </w:ins>
+    </w:p>
+    <w:p>
+      <w:pPr>
+        <w:pStyle w:val="BodyText"/>
+        <w:rPr>
+          <w:ins w:id="208" w:author="Lixing Gu" w:date="2015-03-10T13:37:00Z"/>
+        </w:rPr>
+      </w:pPr>
+    </w:p>
+    <w:p>
+      <w:pPr>
+        <w:pStyle w:val="BodyText"/>
+        <w:rPr>
+          <w:ins w:id="209" w:author="Lixing Gu" w:date="2015-03-10T13:37:00Z"/>
+        </w:rPr>
+      </w:pPr>
+      <w:ins w:id="210" w:author="Lixing Gu" w:date="2015-03-10T13:37:00Z">
+        <w:r>
+          <w:t>Step 2</w:t>
+        </w:r>
+        <w:r>
+          <w:t xml:space="preserve">: Select by-pass or </w:t>
+        </w:r>
+        <w:r>
+          <w:t>closing</w:t>
+        </w:r>
+        <w:r>
+          <w:t xml:space="preserve"> probability check </w:t>
+        </w:r>
+      </w:ins>
+    </w:p>
+    <w:p>
+      <w:pPr>
+        <w:pStyle w:val="BodyText"/>
+        <w:rPr>
+          <w:ins w:id="211" w:author="Lixing Gu" w:date="2015-03-10T13:37:00Z"/>
+        </w:rPr>
+      </w:pPr>
+      <w:ins w:id="212" w:author="Lixing Gu" w:date="2015-03-10T13:37:00Z">
+        <w:r>
+          <w:t>A choice is provided</w:t>
+        </w:r>
+        <w:r>
+          <w:t xml:space="preserve"> at this step</w:t>
+        </w:r>
+        <w:r>
+          <w:t xml:space="preserve"> so that the closing probability check may be performed or bypassed. If bypassed, the output will be true to close a window. </w:t>
+        </w:r>
+        <w:r>
+          <w:rPr>
+            <w:rFonts w:hint="eastAsia"/>
+          </w:rPr>
+          <w:t xml:space="preserve">If performed, </w:t>
+        </w:r>
+        <w:r>
+          <w:t xml:space="preserve">the </w:t>
+        </w:r>
+        <w:r>
+          <w:t xml:space="preserve">closing </w:t>
+        </w:r>
+        <w:r>
+          <w:rPr>
+            <w:rFonts w:hint="eastAsia"/>
+          </w:rPr>
+          <w:t>probability</w:t>
+        </w:r>
+        <w:r>
+          <w:t xml:space="preserve"> </w:t>
+        </w:r>
+        <w:r>
+          <w:rPr>
+            <w:rFonts w:hint="eastAsia"/>
+          </w:rPr>
+          <w:t>wi</w:t>
+        </w:r>
+        <w:r>
+          <w:t xml:space="preserve">ll be calculated. The </w:t>
+        </w:r>
+        <w:r>
+          <w:t>closing probability (</w:t>
+        </w:r>
+        <w:r>
+          <w:t>CP</w:t>
+        </w:r>
+        <w:r>
+          <w:t>)</w:t>
+        </w:r>
+        <w:r>
+          <w:t xml:space="preserve"> value is given from a schedule.</w:t>
+        </w:r>
+      </w:ins>
+    </w:p>
+    <w:p>
+      <w:pPr>
+        <w:pStyle w:val="BodyText"/>
+        <w:rPr>
+          <w:ins w:id="213" w:author="Lixing Gu" w:date="2015-03-10T13:37:00Z"/>
+        </w:rPr>
+      </w:pPr>
+    </w:p>
+    <w:p>
+      <w:pPr>
+        <w:pStyle w:val="BodyText"/>
+        <w:ind w:left="1440" w:firstLine="720"/>
+        <w:rPr>
+          <w:ins w:id="214" w:author="Lixing Gu" w:date="2015-03-10T13:37:00Z"/>
+        </w:rPr>
+      </w:pPr>
+      <w:ins w:id="215" w:author="Lixing Gu" w:date="2015-03-10T13:37:00Z">
+        <w:r>
+          <w:t>CP = Schedule value or specific function</w:t>
+        </w:r>
+      </w:ins>
+    </w:p>
+    <w:p>
+      <w:pPr>
+        <w:pStyle w:val="BodyText"/>
+        <w:rPr>
+          <w:ins w:id="216" w:author="Lixing Gu" w:date="2015-03-10T13:37:00Z"/>
+        </w:rPr>
+      </w:pPr>
+    </w:p>
+    <w:p>
+      <w:pPr>
+        <w:pStyle w:val="BodyText"/>
+        <w:numPr>
+          <w:ilvl w:val="0"/>
+          <w:numId w:val="13"/>
+        </w:numPr>
+        <w:rPr>
+          <w:ins w:id="217" w:author="Lixing Gu" w:date="2015-03-10T13:37:00Z"/>
+        </w:rPr>
+      </w:pPr>
+      <w:ins w:id="218" w:author="Lixing Gu" w:date="2015-03-10T13:37:00Z">
+        <w:r>
+          <w:t xml:space="preserve">If the closing probability check is performed and the closing probability is greater than a random number, the output is true. </w:t>
+        </w:r>
+      </w:ins>
+    </w:p>
+    <w:p>
+      <w:pPr>
+        <w:pStyle w:val="BodyText"/>
+        <w:rPr>
+          <w:ins w:id="219" w:author="Lixing Gu" w:date="2015-03-10T13:37:00Z"/>
+        </w:rPr>
+      </w:pPr>
+    </w:p>
+    <w:p>
+      <w:pPr>
+        <w:pStyle w:val="BodyText"/>
+        <w:ind w:left="1440" w:firstLine="720"/>
+        <w:rPr>
+          <w:ins w:id="220" w:author="Lixing Gu" w:date="2015-03-10T13:37:00Z"/>
+        </w:rPr>
+      </w:pPr>
+      <w:ins w:id="221" w:author="Lixing Gu" w:date="2015-03-10T13:37:00Z">
+        <w:r>
+          <w:t>CP &gt; random number</w:t>
+        </w:r>
+      </w:ins>
+    </w:p>
+    <w:p>
+      <w:pPr>
+        <w:pStyle w:val="BodyText"/>
+        <w:ind w:left="1440" w:firstLine="720"/>
+        <w:rPr>
+          <w:ins w:id="222" w:author="Lixing Gu" w:date="2015-03-10T13:37:00Z"/>
+        </w:rPr>
+      </w:pPr>
+    </w:p>
+    <w:p>
+      <w:pPr>
+        <w:pStyle w:val="BodyText"/>
+        <w:rPr>
+          <w:ins w:id="223" w:author="Lixing Gu" w:date="2015-03-10T13:37:00Z"/>
+        </w:rPr>
+      </w:pPr>
+      <w:ins w:id="224" w:author="Lixing Gu" w:date="2015-03-10T13:37:00Z">
+        <w:r>
+          <w:tab/>
+        </w:r>
+        <w:r>
+          <w:tab/>
+          <w:t>Note: The random number is between 0 and 1.</w:t>
+        </w:r>
+      </w:ins>
+    </w:p>
+    <w:p>
+      <w:pPr>
+        <w:pStyle w:val="BodyText"/>
+        <w:rPr>
+          <w:ins w:id="225" w:author="Lixing Gu" w:date="2015-03-10T13:37:00Z"/>
+        </w:rPr>
+      </w:pPr>
+    </w:p>
+    <w:p>
+      <w:pPr>
+        <w:pStyle w:val="BodyText"/>
+        <w:numPr>
+          <w:ilvl w:val="0"/>
+          <w:numId w:val="13"/>
+        </w:numPr>
+        <w:pPrChange w:id="226" w:author="Lixing Gu" w:date="2015-03-10T13:38:00Z">
           <w:pPr>
             <w:pStyle w:val="BodyText"/>
           </w:pPr>
         </w:pPrChange>
       </w:pPr>
-      <w:bookmarkStart w:id="165" w:name="_Ref411947461"/>
-      <w:ins w:id="166" w:author="Lixing Gu" w:date="2015-02-17T14:40:00Z">
-        <w:r>
-          <w:t xml:space="preserve">Figure </w:t>
-        </w:r>
-        <w:r>
-          <w:fldChar w:fldCharType="begin"/>
-        </w:r>
-        <w:r>
-          <w:instrText xml:space="preserve"> SEQ Figure \* ARABIC </w:instrText>
-        </w:r>
-      </w:ins>
-      <w:r>
-        <w:fldChar w:fldCharType="separate"/>
-      </w:r>
-      <w:ins w:id="167" w:author="Lixing Gu" w:date="2015-02-17T14:50:00Z">
-        <w:r>
-          <w:rPr>
-            <w:noProof/>
-          </w:rPr>
-          <w:t>2</w:t>
-        </w:r>
-      </w:ins>
-      <w:ins w:id="168" w:author="Lixing Gu" w:date="2015-02-17T14:40:00Z">
-        <w:r>
-          <w:fldChar w:fldCharType="end"/>
-        </w:r>
-        <w:bookmarkEnd w:id="165"/>
-        <w:r>
-          <w:t xml:space="preserve"> Flow chart of opening probability</w:t>
-        </w:r>
-      </w:ins>
-    </w:p>
-    <w:p>
-      <w:pPr>
-        <w:pStyle w:val="BodyText"/>
-        <w:rPr>
-          <w:ins w:id="169" w:author="Lixing Gu" w:date="2015-02-17T14:50:00Z"/>
-        </w:rPr>
-      </w:pPr>
-    </w:p>
-    <w:p>
-      <w:pPr>
-        <w:pStyle w:val="BodyText"/>
-        <w:rPr>
-          <w:ins w:id="170" w:author="Lixing Gu" w:date="2015-02-17T14:50:00Z"/>
-        </w:rPr>
-      </w:pPr>
-      <w:ins w:id="171" w:author="Lixing Gu" w:date="2015-02-17T14:50:00Z">
-        <w:r>
-          <w:t>A flow chart of opening probability is shown in</w:t>
-        </w:r>
-      </w:ins>
-      <w:ins w:id="172" w:author="Lixing Gu" w:date="2015-02-17T14:51:00Z">
-        <w:r>
-          <w:t xml:space="preserve"> </w:t>
-        </w:r>
-        <w:r>
-          <w:fldChar w:fldCharType="begin"/>
-        </w:r>
-        <w:r>
-          <w:instrText xml:space="preserve"> REF _Ref411948009 \h </w:instrText>
-        </w:r>
-      </w:ins>
-      <w:r>
-        <w:fldChar w:fldCharType="separate"/>
-      </w:r>
-      <w:ins w:id="173" w:author="Lixing Gu" w:date="2015-02-17T14:51:00Z">
-        <w:r>
-          <w:t xml:space="preserve">Figure </w:t>
-        </w:r>
-        <w:r>
-          <w:rPr>
-            <w:noProof/>
-          </w:rPr>
-          <w:t>3</w:t>
-        </w:r>
-        <w:r>
-          <w:fldChar w:fldCharType="end"/>
-        </w:r>
-      </w:ins>
-      <w:ins w:id="174" w:author="Lixing Gu" w:date="2015-02-17T14:50:00Z">
-        <w:r>
-          <w:t xml:space="preserve">. The control logic of closing probability is described as follows. </w:t>
-        </w:r>
-      </w:ins>
-    </w:p>
-    <w:p>
-      <w:pPr>
-        <w:autoSpaceDE w:val="0"/>
-        <w:autoSpaceDN w:val="0"/>
-        <w:adjustRightInd w:val="0"/>
-        <w:rPr>
-          <w:ins w:id="175" w:author="Lixing Gu" w:date="2015-02-17T14:50:00Z"/>
-        </w:rPr>
-      </w:pPr>
-    </w:p>
-    <w:p>
-      <w:pPr>
-        <w:pStyle w:val="BodyText"/>
-        <w:numPr>
-          <w:ilvl w:val="0"/>
-          <w:numId w:val="12"/>
-        </w:numPr>
-        <w:rPr>
-          <w:ins w:id="176" w:author="Lixing Gu" w:date="2015-02-17T14:50:00Z"/>
-        </w:rPr>
-      </w:pPr>
-      <w:ins w:id="177" w:author="Lixing Gu" w:date="2015-02-17T14:50:00Z">
-        <w:r>
-          <w:lastRenderedPageBreak/>
-          <w:t>The first check will be opening time to ensure the window</w:t>
-        </w:r>
-        <w:r>
-          <w:t xml:space="preserve"> opening time duration is long</w:t>
-        </w:r>
-      </w:ins>
-      <w:ins w:id="178" w:author="Lixing Gu" w:date="2015-02-23T10:41:00Z">
-        <w:r>
-          <w:t>er</w:t>
-        </w:r>
-      </w:ins>
-      <w:ins w:id="179" w:author="Lixing Gu" w:date="2015-02-17T14:50:00Z">
-        <w:r>
-          <w:t xml:space="preserve"> enough than the minimum opening time.</w:t>
-        </w:r>
-      </w:ins>
-    </w:p>
-    <w:p>
-      <w:pPr>
-        <w:pStyle w:val="BodyText"/>
-        <w:rPr>
-          <w:ins w:id="180" w:author="Lixing Gu" w:date="2015-02-17T14:50:00Z"/>
-        </w:rPr>
-      </w:pPr>
-      <w:ins w:id="181" w:author="Lixing Gu" w:date="2015-02-17T14:50:00Z">
-        <w:r>
-          <w:t xml:space="preserve"> </w:t>
-        </w:r>
-      </w:ins>
-    </w:p>
-    <w:p>
-      <w:pPr>
-        <w:pStyle w:val="BodyText"/>
-        <w:ind w:left="1440" w:firstLine="360"/>
-        <w:rPr>
-          <w:ins w:id="182" w:author="Lixing Gu" w:date="2015-02-17T14:50:00Z"/>
-        </w:rPr>
-      </w:pPr>
-      <w:ins w:id="183" w:author="Lixing Gu" w:date="2015-02-17T14:50:00Z">
-        <w:r>
-          <w:t>Opening time &gt; minimum opening time</w:t>
-        </w:r>
-      </w:ins>
-    </w:p>
-    <w:p>
-      <w:pPr>
-        <w:pStyle w:val="BodyText"/>
-        <w:rPr>
-          <w:ins w:id="184" w:author="Lixing Gu" w:date="2015-02-17T14:50:00Z"/>
-        </w:rPr>
-      </w:pPr>
-    </w:p>
-    <w:p>
-      <w:pPr>
-        <w:pStyle w:val="BodyText"/>
-        <w:numPr>
-          <w:ilvl w:val="0"/>
-          <w:numId w:val="12"/>
-        </w:numPr>
-        <w:rPr>
-          <w:ins w:id="185" w:author="Lixing Gu" w:date="2015-02-17T14:50:00Z"/>
-        </w:rPr>
-      </w:pPr>
-      <w:ins w:id="186" w:author="Lixing Gu" w:date="2015-02-17T14:50:00Z">
-        <w:r>
-          <w:t>If not long</w:t>
-        </w:r>
-        <w:r>
-          <w:t xml:space="preserve"> enough, the output is false, so that a window remains open. </w:t>
-        </w:r>
-      </w:ins>
-    </w:p>
-    <w:p>
-      <w:pPr>
-        <w:pStyle w:val="BodyText"/>
-        <w:rPr>
-          <w:ins w:id="187" w:author="Lixing Gu" w:date="2015-02-17T14:50:00Z"/>
-        </w:rPr>
-      </w:pPr>
-    </w:p>
-    <w:p>
-      <w:pPr>
-        <w:pStyle w:val="BodyText"/>
-        <w:numPr>
-          <w:ilvl w:val="0"/>
-          <w:numId w:val="12"/>
-        </w:numPr>
-        <w:rPr>
-          <w:ins w:id="188" w:author="Lixing Gu" w:date="2015-02-17T14:50:00Z"/>
-        </w:rPr>
-      </w:pPr>
-      <w:ins w:id="189" w:author="Lixing Gu" w:date="2015-02-17T14:50:00Z">
-        <w:r>
-          <w:t xml:space="preserve">A choice is provide at this stage, so that the probability check may be performed or by-passed. If by-passed, the output will be true to close a window. </w:t>
-        </w:r>
-        <w:r>
-          <w:rPr>
-            <w:rFonts w:hint="eastAsia"/>
-          </w:rPr>
-          <w:t>If performed, probability</w:t>
-        </w:r>
-        <w:r>
-          <w:t xml:space="preserve"> </w:t>
-        </w:r>
-        <w:r>
-          <w:rPr>
-            <w:rFonts w:hint="eastAsia"/>
-          </w:rPr>
-          <w:t>wi</w:t>
-        </w:r>
-        <w:r>
-          <w:t>ll be calculated</w:t>
-        </w:r>
-      </w:ins>
-      <w:ins w:id="190" w:author="Lixing Gu" w:date="2015-02-17T14:52:00Z">
-        <w:r>
-          <w:t>.</w:t>
-        </w:r>
-      </w:ins>
-    </w:p>
-    <w:p>
-      <w:pPr>
-        <w:pStyle w:val="BodyText"/>
-        <w:rPr>
-          <w:ins w:id="191" w:author="Lixing Gu" w:date="2015-02-17T14:50:00Z"/>
-        </w:rPr>
-      </w:pPr>
-    </w:p>
-    <w:p>
-      <w:pPr>
-        <w:pStyle w:val="BodyText"/>
-        <w:ind w:left="1440" w:firstLine="360"/>
-        <w:rPr>
-          <w:ins w:id="192" w:author="Lixing Gu" w:date="2015-02-17T14:50:00Z"/>
-        </w:rPr>
-      </w:pPr>
-      <w:ins w:id="193" w:author="Lixing Gu" w:date="2015-02-17T14:50:00Z">
-        <w:r>
-          <w:t>CTP = Schedule value or specific function</w:t>
-        </w:r>
-      </w:ins>
-    </w:p>
-    <w:p>
-      <w:pPr>
-        <w:pStyle w:val="BodyText"/>
-        <w:rPr>
-          <w:ins w:id="194" w:author="Lixing Gu" w:date="2015-02-17T14:50:00Z"/>
-        </w:rPr>
-      </w:pPr>
-    </w:p>
-    <w:p>
-      <w:pPr>
-        <w:pStyle w:val="BodyText"/>
-        <w:numPr>
-          <w:ilvl w:val="0"/>
-          <w:numId w:val="13"/>
-        </w:numPr>
-        <w:rPr>
-          <w:ins w:id="195" w:author="Lixing Gu" w:date="2015-02-17T14:50:00Z"/>
-        </w:rPr>
-      </w:pPr>
-      <w:ins w:id="196" w:author="Lixing Gu" w:date="2015-02-17T14:50:00Z">
-        <w:r>
-          <w:t xml:space="preserve">If the probability check is performed and the probability is greater than a random number, the output is true. </w:t>
-        </w:r>
-      </w:ins>
-    </w:p>
-    <w:p>
-      <w:pPr>
-        <w:pStyle w:val="BodyText"/>
-        <w:rPr>
-          <w:ins w:id="197" w:author="Lixing Gu" w:date="2015-02-17T14:50:00Z"/>
-        </w:rPr>
-      </w:pPr>
-      <w:bookmarkStart w:id="198" w:name="_GoBack"/>
-    </w:p>
-    <w:bookmarkEnd w:id="198"/>
-    <w:p>
-      <w:pPr>
-        <w:pStyle w:val="BodyText"/>
-        <w:ind w:left="1440" w:firstLine="360"/>
-        <w:rPr>
-          <w:ins w:id="199" w:author="Lixing Gu" w:date="2015-02-17T14:50:00Z"/>
-        </w:rPr>
-      </w:pPr>
-      <w:ins w:id="200" w:author="Lixing Gu" w:date="2015-02-17T14:50:00Z">
-        <w:r>
-          <w:t>CTP &gt; random number</w:t>
-        </w:r>
-      </w:ins>
-    </w:p>
-    <w:p>
-      <w:pPr>
-        <w:pStyle w:val="BodyText"/>
-        <w:rPr>
-          <w:ins w:id="201" w:author="Lixing Gu" w:date="2015-02-17T14:50:00Z"/>
-        </w:rPr>
-      </w:pPr>
-    </w:p>
-    <w:p>
-      <w:pPr>
-        <w:pStyle w:val="BodyText"/>
-        <w:numPr>
-          <w:ilvl w:val="0"/>
-          <w:numId w:val="13"/>
-        </w:numPr>
-        <w:rPr>
-          <w:ins w:id="202" w:author="Lixing Gu" w:date="2015-02-17T14:40:00Z"/>
-        </w:rPr>
-      </w:pPr>
-      <w:ins w:id="203" w:author="Lixing Gu" w:date="2015-02-17T14:50:00Z">
-        <w:r>
-          <w:t xml:space="preserve">The results will be false in other scenarios.    </w:t>
-        </w:r>
-      </w:ins>
-    </w:p>
-    <w:p>
-      <w:pPr>
-        <w:pStyle w:val="BodyText"/>
-        <w:keepNext/>
-        <w:rPr>
-          <w:ins w:id="204" w:author="Lixing Gu" w:date="2015-02-17T14:50:00Z"/>
-        </w:rPr>
-      </w:pPr>
-      <w:ins w:id="205" w:author="Lixing Gu" w:date="2015-02-17T14:49:00Z">
-        <w:r>
-          <w:object w:dxaOrig="5236" w:dyaOrig="6541">
-            <v:shape id="_x0000_i1026" type="#_x0000_t75" style="width:262.1pt;height:327.15pt" o:ole="">
-              <v:imagedata r:id="rId10" o:title=""/>
-            </v:shape>
-            <o:OLEObject Type="Embed" ProgID="Visio.Drawing.15" ShapeID="_x0000_i1026" DrawAspect="Content" ObjectID="_1486193316" r:id="rId11"/>
-          </w:object>
-        </w:r>
-      </w:ins>
-    </w:p>
-    <w:p>
-      <w:pPr>
-        <w:pStyle w:val="Caption"/>
-        <w:ind w:left="360" w:firstLine="720"/>
-        <w:jc w:val="both"/>
-        <w:rPr>
-          <w:ins w:id="206" w:author="Lixing Gu" w:date="2015-02-17T14:50:00Z"/>
-        </w:rPr>
-      </w:pPr>
-      <w:bookmarkStart w:id="207" w:name="_Ref411948009"/>
-      <w:ins w:id="208" w:author="Lixing Gu" w:date="2015-02-17T14:50:00Z">
-        <w:r>
-          <w:t xml:space="preserve">Figure </w:t>
-        </w:r>
-        <w:r>
-          <w:fldChar w:fldCharType="begin"/>
-        </w:r>
-        <w:r>
-          <w:instrText xml:space="preserve"> SEQ Figure \* ARABIC </w:instrText>
-        </w:r>
-      </w:ins>
-      <w:r>
-        <w:fldChar w:fldCharType="separate"/>
-      </w:r>
-      <w:ins w:id="209" w:author="Lixing Gu" w:date="2015-02-17T14:50:00Z">
-        <w:r>
-          <w:rPr>
-            <w:noProof/>
-          </w:rPr>
-          <w:t>3</w:t>
-        </w:r>
-        <w:r>
-          <w:fldChar w:fldCharType="end"/>
-        </w:r>
-      </w:ins>
-      <w:bookmarkEnd w:id="207"/>
-      <w:ins w:id="210" w:author="Lixing Gu" w:date="2015-02-17T14:51:00Z">
-        <w:r>
-          <w:t xml:space="preserve"> Flow chart of closing probability control</w:t>
-        </w:r>
-      </w:ins>
-    </w:p>
-    <w:p>
-      <w:pPr>
-        <w:pStyle w:val="Caption"/>
-        <w:jc w:val="both"/>
-        <w:rPr>
-          <w:del w:id="211" w:author="Lixing Gu" w:date="2015-02-17T14:49:00Z"/>
-        </w:rPr>
-      </w:pPr>
-    </w:p>
-    <w:p>
-      <w:pPr>
-        <w:pStyle w:val="BodyText"/>
-        <w:rPr>
-          <w:ins w:id="212" w:author="Lixing Gu" w:date="2015-02-17T14:49:00Z"/>
-        </w:rPr>
-      </w:pPr>
-    </w:p>
-    <w:p>
-      <w:pPr>
-        <w:pStyle w:val="BodyText"/>
-        <w:rPr>
-          <w:ins w:id="213" w:author="Lixing Gu" w:date="2015-02-17T14:49:00Z"/>
-        </w:rPr>
+      <w:ins w:id="227" w:author="Lixing Gu" w:date="2015-03-10T13:37:00Z">
+        <w:r>
+          <w:t xml:space="preserve">Otherwise, the result will be false.    </w:t>
+        </w:r>
+      </w:ins>
+      <w:bookmarkStart w:id="228" w:name="_GoBack"/>
+      <w:bookmarkEnd w:id="228"/>
+    </w:p>
+    <w:p>
+      <w:pPr>
+        <w:pStyle w:val="BodyText"/>
       </w:pPr>
     </w:p>
     <w:p>
@@ -2005,7 +2685,7 @@
       <w:r>
         <w:t>References</w:t>
       </w:r>
-      <w:bookmarkEnd w:id="5"/>
+      <w:bookmarkEnd w:id="3"/>
     </w:p>
     <w:p>
       <w:pPr>
@@ -2132,18 +2812,12 @@
         <w:pStyle w:val="BodyText"/>
       </w:pPr>
       <w:r>
+        <w:lastRenderedPageBreak/>
         <w:t xml:space="preserve">Cooper, L., 1989, “Calculation of the Flow </w:t>
       </w:r>
-      <w:ins w:id="214" w:author="Lixing Gu" w:date="2015-02-17T14:01:00Z">
-        <w:r>
-          <w:t>t</w:t>
-        </w:r>
-      </w:ins>
-      <w:del w:id="215" w:author="Lixing Gu" w:date="2015-02-17T14:01:00Z">
-        <w:r>
-          <w:delText>T</w:delText>
-        </w:r>
-      </w:del>
+      <w:r>
+        <w:t>t</w:t>
+      </w:r>
       <w:r>
         <w:t>hrough a Horizontal Ceiling/Floor Vent,” NISTIR 89-4052, National Institute of Standards and Technology, Gaithersburg, MD</w:t>
       </w:r>
@@ -2223,54 +2897,56 @@
       <w:pPr>
         <w:pStyle w:val="BodyText"/>
         <w:rPr>
+          <w:ins w:id="229" w:author="Lixing Gu" w:date="2015-03-10T13:36:00Z"/>
           <w:rFonts w:cs="Arial"/>
         </w:rPr>
       </w:pPr>
-      <w:r>
-        <w:rPr>
-          <w:rFonts w:cs="Arial"/>
-        </w:rPr>
-        <w:lastRenderedPageBreak/>
-        <w:t xml:space="preserve">Marais, J. M. &amp; C. Teichmann, “Window Simulation Methods Required for Manual Window Ventilated Buildings,” </w:t>
-      </w:r>
-      <w:r>
-        <w:rPr>
-          <w:rFonts w:cs="Arial"/>
-        </w:rPr>
-        <w:t>Fifth German-Austrian IBPSA Conference</w:t>
-      </w:r>
-      <w:r>
-        <w:rPr>
-          <w:rFonts w:cs="Arial"/>
-        </w:rPr>
-        <w:t xml:space="preserve">, </w:t>
-      </w:r>
-      <w:r>
-        <w:rPr>
-          <w:rFonts w:cs="Arial"/>
-          <w:rPrChange w:id="216" w:author="Lixing Gu" w:date="2015-02-17T13:48:00Z">
-            <w:rPr>
-              <w:rFonts w:ascii="Helvetica" w:hAnsi="Helvetica"/>
-              <w:color w:val="5A5A5A"/>
-              <w:sz w:val="21"/>
-              <w:szCs w:val="21"/>
-            </w:rPr>
-          </w:rPrChange>
-        </w:rPr>
-        <w:t xml:space="preserve">September 22-24, 2014, RWTH Aachen University, </w:t>
-      </w:r>
-      <w:r>
-        <w:rPr>
-          <w:rFonts w:cs="Arial"/>
-        </w:rPr>
-        <w:t>Germany</w:t>
-      </w:r>
-      <w:r>
-        <w:rPr>
-          <w:rFonts w:cs="Arial"/>
-        </w:rPr>
-        <w:t xml:space="preserve"> </w:t>
-      </w:r>
+      <w:ins w:id="230" w:author="Lixing Gu" w:date="2015-03-10T13:36:00Z">
+        <w:r>
+          <w:rPr>
+            <w:rFonts w:cs="Arial"/>
+          </w:rPr>
+          <w:t xml:space="preserve">Marais, J. M. &amp; C. </w:t>
+        </w:r>
+        <w:proofErr w:type="spellStart"/>
+        <w:r>
+          <w:rPr>
+            <w:rFonts w:cs="Arial"/>
+          </w:rPr>
+          <w:t>Teichmann</w:t>
+        </w:r>
+        <w:proofErr w:type="spellEnd"/>
+        <w:r>
+          <w:rPr>
+            <w:rFonts w:cs="Arial"/>
+          </w:rPr>
+          <w:t xml:space="preserve">, “Window Simulation Methods Required for Manual Window Ventilated Buildings,” </w:t>
+        </w:r>
+        <w:r>
+          <w:rPr>
+            <w:rFonts w:cs="Arial"/>
+          </w:rPr>
+          <w:t xml:space="preserve">Fifth German-Austrian IBPSA Conference, </w:t>
+        </w:r>
+        <w:r>
+          <w:rPr>
+            <w:rFonts w:cs="Arial"/>
+          </w:rPr>
+          <w:t xml:space="preserve">September 22-24, 2014, RWTH Aachen University, </w:t>
+        </w:r>
+        <w:r>
+          <w:rPr>
+            <w:rFonts w:cs="Arial"/>
+          </w:rPr>
+          <w:t>Germany</w:t>
+        </w:r>
+        <w:r>
+          <w:rPr>
+            <w:rFonts w:cs="Arial"/>
+          </w:rPr>
+          <w:t xml:space="preserve"> </w:t>
+        </w:r>
+      </w:ins>
     </w:p>
     <w:p>
       <w:pPr>
@@ -2289,15 +2965,7 @@
         </w:rPr>
       </w:pPr>
       <w:r>
-        <w:t xml:space="preserve">Swami, M. V., L. </w:t>
-      </w:r>
-      <w:proofErr w:type="gramStart"/>
-      <w:r>
-        <w:t>Gu</w:t>
-      </w:r>
-      <w:proofErr w:type="gramEnd"/>
-      <w:r>
-        <w:t xml:space="preserve">, &amp; V. </w:t>
+        <w:t xml:space="preserve">Swami, M. V., L. Gu, &amp; V. </w:t>
       </w:r>
       <w:proofErr w:type="spellStart"/>
       <w:r>
@@ -3071,7 +3739,7 @@
   <w:abstractNum w:abstractNumId="5">
     <w:nsid w:val="3D2F7CF0"/>
     <w:multiLevelType w:val="hybridMultilevel"/>
-    <w:tmpl w:val="21D65814"/>
+    <w:tmpl w:val="111012A4"/>
     <w:lvl w:ilvl="0" w:tplc="04090001">
       <w:start w:val="1"/>
       <w:numFmt w:val="bullet"/>
@@ -3346,7 +4014,7 @@
   <w:abstractNum w:abstractNumId="8">
     <w:nsid w:val="4C9A6E54"/>
     <w:multiLevelType w:val="hybridMultilevel"/>
-    <w:tmpl w:val="D2CEE5A0"/>
+    <w:tmpl w:val="19C60CE6"/>
     <w:lvl w:ilvl="0" w:tplc="04090001">
       <w:start w:val="1"/>
       <w:numFmt w:val="bullet"/>
@@ -3359,7 +4027,7 @@
         <w:rFonts w:ascii="Symbol" w:hAnsi="Symbol" w:hint="default"/>
       </w:rPr>
     </w:lvl>
-    <w:lvl w:ilvl="1" w:tplc="04090003" w:tentative="1">
+    <w:lvl w:ilvl="1" w:tplc="04090003">
       <w:start w:val="1"/>
       <w:numFmt w:val="bullet"/>
       <w:lvlText w:val="o"/>
@@ -3594,7 +4262,7 @@
   <w:abstractNum w:abstractNumId="11">
     <w:nsid w:val="5D530F31"/>
     <w:multiLevelType w:val="hybridMultilevel"/>
-    <w:tmpl w:val="6F50BEE4"/>
+    <w:tmpl w:val="D250DF56"/>
     <w:lvl w:ilvl="0" w:tplc="04090001">
       <w:start w:val="1"/>
       <w:numFmt w:val="bullet"/>
@@ -3705,9 +4373,235 @@
     </w:lvl>
   </w:abstractNum>
   <w:abstractNum w:abstractNumId="12">
+    <w:nsid w:val="5EAD5EE0"/>
+    <w:multiLevelType w:val="hybridMultilevel"/>
+    <w:tmpl w:val="FCAE4014"/>
+    <w:lvl w:ilvl="0" w:tplc="04090001">
+      <w:start w:val="1"/>
+      <w:numFmt w:val="bullet"/>
+      <w:lvlText w:val=""/>
+      <w:lvlJc w:val="left"/>
+      <w:pPr>
+        <w:ind w:left="1800" w:hanging="360"/>
+      </w:pPr>
+      <w:rPr>
+        <w:rFonts w:ascii="Symbol" w:hAnsi="Symbol" w:hint="default"/>
+      </w:rPr>
+    </w:lvl>
+    <w:lvl w:ilvl="1" w:tplc="04090003" w:tentative="1">
+      <w:start w:val="1"/>
+      <w:numFmt w:val="bullet"/>
+      <w:lvlText w:val="o"/>
+      <w:lvlJc w:val="left"/>
+      <w:pPr>
+        <w:ind w:left="2520" w:hanging="360"/>
+      </w:pPr>
+      <w:rPr>
+        <w:rFonts w:ascii="Courier New" w:hAnsi="Courier New" w:cs="Courier New" w:hint="default"/>
+      </w:rPr>
+    </w:lvl>
+    <w:lvl w:ilvl="2" w:tplc="04090005" w:tentative="1">
+      <w:start w:val="1"/>
+      <w:numFmt w:val="bullet"/>
+      <w:lvlText w:val=""/>
+      <w:lvlJc w:val="left"/>
+      <w:pPr>
+        <w:ind w:left="3240" w:hanging="360"/>
+      </w:pPr>
+      <w:rPr>
+        <w:rFonts w:ascii="Wingdings" w:hAnsi="Wingdings" w:hint="default"/>
+      </w:rPr>
+    </w:lvl>
+    <w:lvl w:ilvl="3" w:tplc="04090001" w:tentative="1">
+      <w:start w:val="1"/>
+      <w:numFmt w:val="bullet"/>
+      <w:lvlText w:val=""/>
+      <w:lvlJc w:val="left"/>
+      <w:pPr>
+        <w:ind w:left="3960" w:hanging="360"/>
+      </w:pPr>
+      <w:rPr>
+        <w:rFonts w:ascii="Symbol" w:hAnsi="Symbol" w:hint="default"/>
+      </w:rPr>
+    </w:lvl>
+    <w:lvl w:ilvl="4" w:tplc="04090003" w:tentative="1">
+      <w:start w:val="1"/>
+      <w:numFmt w:val="bullet"/>
+      <w:lvlText w:val="o"/>
+      <w:lvlJc w:val="left"/>
+      <w:pPr>
+        <w:ind w:left="4680" w:hanging="360"/>
+      </w:pPr>
+      <w:rPr>
+        <w:rFonts w:ascii="Courier New" w:hAnsi="Courier New" w:cs="Courier New" w:hint="default"/>
+      </w:rPr>
+    </w:lvl>
+    <w:lvl w:ilvl="5" w:tplc="04090005" w:tentative="1">
+      <w:start w:val="1"/>
+      <w:numFmt w:val="bullet"/>
+      <w:lvlText w:val=""/>
+      <w:lvlJc w:val="left"/>
+      <w:pPr>
+        <w:ind w:left="5400" w:hanging="360"/>
+      </w:pPr>
+      <w:rPr>
+        <w:rFonts w:ascii="Wingdings" w:hAnsi="Wingdings" w:hint="default"/>
+      </w:rPr>
+    </w:lvl>
+    <w:lvl w:ilvl="6" w:tplc="04090001" w:tentative="1">
+      <w:start w:val="1"/>
+      <w:numFmt w:val="bullet"/>
+      <w:lvlText w:val=""/>
+      <w:lvlJc w:val="left"/>
+      <w:pPr>
+        <w:ind w:left="6120" w:hanging="360"/>
+      </w:pPr>
+      <w:rPr>
+        <w:rFonts w:ascii="Symbol" w:hAnsi="Symbol" w:hint="default"/>
+      </w:rPr>
+    </w:lvl>
+    <w:lvl w:ilvl="7" w:tplc="04090003" w:tentative="1">
+      <w:start w:val="1"/>
+      <w:numFmt w:val="bullet"/>
+      <w:lvlText w:val="o"/>
+      <w:lvlJc w:val="left"/>
+      <w:pPr>
+        <w:ind w:left="6840" w:hanging="360"/>
+      </w:pPr>
+      <w:rPr>
+        <w:rFonts w:ascii="Courier New" w:hAnsi="Courier New" w:cs="Courier New" w:hint="default"/>
+      </w:rPr>
+    </w:lvl>
+    <w:lvl w:ilvl="8" w:tplc="04090005" w:tentative="1">
+      <w:start w:val="1"/>
+      <w:numFmt w:val="bullet"/>
+      <w:lvlText w:val=""/>
+      <w:lvlJc w:val="left"/>
+      <w:pPr>
+        <w:ind w:left="7560" w:hanging="360"/>
+      </w:pPr>
+      <w:rPr>
+        <w:rFonts w:ascii="Wingdings" w:hAnsi="Wingdings" w:hint="default"/>
+      </w:rPr>
+    </w:lvl>
+  </w:abstractNum>
+  <w:abstractNum w:abstractNumId="13">
     <w:nsid w:val="60DB6AA5"/>
     <w:multiLevelType w:val="hybridMultilevel"/>
     <w:tmpl w:val="72325850"/>
+    <w:lvl w:ilvl="0" w:tplc="04090001">
+      <w:start w:val="1"/>
+      <w:numFmt w:val="bullet"/>
+      <w:lvlText w:val=""/>
+      <w:lvlJc w:val="left"/>
+      <w:pPr>
+        <w:ind w:left="1800" w:hanging="360"/>
+      </w:pPr>
+      <w:rPr>
+        <w:rFonts w:ascii="Symbol" w:hAnsi="Symbol" w:hint="default"/>
+      </w:rPr>
+    </w:lvl>
+    <w:lvl w:ilvl="1" w:tplc="04090003" w:tentative="1">
+      <w:start w:val="1"/>
+      <w:numFmt w:val="bullet"/>
+      <w:lvlText w:val="o"/>
+      <w:lvlJc w:val="left"/>
+      <w:pPr>
+        <w:ind w:left="2520" w:hanging="360"/>
+      </w:pPr>
+      <w:rPr>
+        <w:rFonts w:ascii="Courier New" w:hAnsi="Courier New" w:cs="Courier New" w:hint="default"/>
+      </w:rPr>
+    </w:lvl>
+    <w:lvl w:ilvl="2" w:tplc="04090005" w:tentative="1">
+      <w:start w:val="1"/>
+      <w:numFmt w:val="bullet"/>
+      <w:lvlText w:val=""/>
+      <w:lvlJc w:val="left"/>
+      <w:pPr>
+        <w:ind w:left="3240" w:hanging="360"/>
+      </w:pPr>
+      <w:rPr>
+        <w:rFonts w:ascii="Wingdings" w:hAnsi="Wingdings" w:hint="default"/>
+      </w:rPr>
+    </w:lvl>
+    <w:lvl w:ilvl="3" w:tplc="04090001" w:tentative="1">
+      <w:start w:val="1"/>
+      <w:numFmt w:val="bullet"/>
+      <w:lvlText w:val=""/>
+      <w:lvlJc w:val="left"/>
+      <w:pPr>
+        <w:ind w:left="3960" w:hanging="360"/>
+      </w:pPr>
+      <w:rPr>
+        <w:rFonts w:ascii="Symbol" w:hAnsi="Symbol" w:hint="default"/>
+      </w:rPr>
+    </w:lvl>
+    <w:lvl w:ilvl="4" w:tplc="04090003" w:tentative="1">
+      <w:start w:val="1"/>
+      <w:numFmt w:val="bullet"/>
+      <w:lvlText w:val="o"/>
+      <w:lvlJc w:val="left"/>
+      <w:pPr>
+        <w:ind w:left="4680" w:hanging="360"/>
+      </w:pPr>
+      <w:rPr>
+        <w:rFonts w:ascii="Courier New" w:hAnsi="Courier New" w:cs="Courier New" w:hint="default"/>
+      </w:rPr>
+    </w:lvl>
+    <w:lvl w:ilvl="5" w:tplc="04090005" w:tentative="1">
+      <w:start w:val="1"/>
+      <w:numFmt w:val="bullet"/>
+      <w:lvlText w:val=""/>
+      <w:lvlJc w:val="left"/>
+      <w:pPr>
+        <w:ind w:left="5400" w:hanging="360"/>
+      </w:pPr>
+      <w:rPr>
+        <w:rFonts w:ascii="Wingdings" w:hAnsi="Wingdings" w:hint="default"/>
+      </w:rPr>
+    </w:lvl>
+    <w:lvl w:ilvl="6" w:tplc="04090001" w:tentative="1">
+      <w:start w:val="1"/>
+      <w:numFmt w:val="bullet"/>
+      <w:lvlText w:val=""/>
+      <w:lvlJc w:val="left"/>
+      <w:pPr>
+        <w:ind w:left="6120" w:hanging="360"/>
+      </w:pPr>
+      <w:rPr>
+        <w:rFonts w:ascii="Symbol" w:hAnsi="Symbol" w:hint="default"/>
+      </w:rPr>
+    </w:lvl>
+    <w:lvl w:ilvl="7" w:tplc="04090003" w:tentative="1">
+      <w:start w:val="1"/>
+      <w:numFmt w:val="bullet"/>
+      <w:lvlText w:val="o"/>
+      <w:lvlJc w:val="left"/>
+      <w:pPr>
+        <w:ind w:left="6840" w:hanging="360"/>
+      </w:pPr>
+      <w:rPr>
+        <w:rFonts w:ascii="Courier New" w:hAnsi="Courier New" w:cs="Courier New" w:hint="default"/>
+      </w:rPr>
+    </w:lvl>
+    <w:lvl w:ilvl="8" w:tplc="04090005" w:tentative="1">
+      <w:start w:val="1"/>
+      <w:numFmt w:val="bullet"/>
+      <w:lvlText w:val=""/>
+      <w:lvlJc w:val="left"/>
+      <w:pPr>
+        <w:ind w:left="7560" w:hanging="360"/>
+      </w:pPr>
+      <w:rPr>
+        <w:rFonts w:ascii="Wingdings" w:hAnsi="Wingdings" w:hint="default"/>
+      </w:rPr>
+    </w:lvl>
+  </w:abstractNum>
+  <w:abstractNum w:abstractNumId="14">
+    <w:nsid w:val="7E9145BC"/>
+    <w:multiLevelType w:val="hybridMultilevel"/>
+    <w:tmpl w:val="EB78E236"/>
     <w:lvl w:ilvl="0" w:tplc="04090001">
       <w:start w:val="1"/>
       <w:numFmt w:val="bullet"/>
@@ -3851,10 +4745,16 @@
     <w:abstractNumId w:val="8"/>
   </w:num>
   <w:num w:numId="12">
-    <w:abstractNumId w:val="12"/>
+    <w:abstractNumId w:val="13"/>
   </w:num>
   <w:num w:numId="13">
     <w:abstractNumId w:val="3"/>
+  </w:num>
+  <w:num w:numId="14">
+    <w:abstractNumId w:val="14"/>
+  </w:num>
+  <w:num w:numId="15">
+    <w:abstractNumId w:val="12"/>
   </w:num>
 </w:numbering>
 </file>
@@ -4725,6 +5625,84 @@
       <w:szCs w:val="24"/>
     </w:rPr>
   </w:style>
+  <w:style w:type="character" w:styleId="PlaceholderText">
+    <w:name w:val="Placeholder Text"/>
+    <w:basedOn w:val="DefaultParagraphFont"/>
+    <w:uiPriority w:val="99"/>
+    <w:semiHidden/>
+    <w:rsid w:val="00761A59"/>
+    <w:rPr>
+      <w:color w:val="808080"/>
+    </w:rPr>
+  </w:style>
+  <w:style w:type="character" w:styleId="CommentReference">
+    <w:name w:val="annotation reference"/>
+    <w:basedOn w:val="DefaultParagraphFont"/>
+    <w:uiPriority w:val="99"/>
+    <w:semiHidden/>
+    <w:unhideWhenUsed/>
+    <w:rsid w:val="00E45E79"/>
+    <w:rPr>
+      <w:sz w:val="16"/>
+      <w:szCs w:val="16"/>
+    </w:rPr>
+  </w:style>
+  <w:style w:type="paragraph" w:styleId="CommentText">
+    <w:name w:val="annotation text"/>
+    <w:basedOn w:val="Normal"/>
+    <w:link w:val="CommentTextChar"/>
+    <w:uiPriority w:val="99"/>
+    <w:semiHidden/>
+    <w:unhideWhenUsed/>
+    <w:rsid w:val="00E45E79"/>
+    <w:pPr>
+      <w:spacing w:line="240" w:lineRule="auto"/>
+    </w:pPr>
+    <w:rPr>
+      <w:sz w:val="20"/>
+      <w:szCs w:val="20"/>
+    </w:rPr>
+  </w:style>
+  <w:style w:type="character" w:customStyle="1" w:styleId="CommentTextChar">
+    <w:name w:val="Comment Text Char"/>
+    <w:basedOn w:val="DefaultParagraphFont"/>
+    <w:link w:val="CommentText"/>
+    <w:uiPriority w:val="99"/>
+    <w:semiHidden/>
+    <w:rsid w:val="00E45E79"/>
+    <w:rPr>
+      <w:sz w:val="20"/>
+      <w:szCs w:val="20"/>
+    </w:rPr>
+  </w:style>
+  <w:style w:type="paragraph" w:styleId="CommentSubject">
+    <w:name w:val="annotation subject"/>
+    <w:basedOn w:val="CommentText"/>
+    <w:next w:val="CommentText"/>
+    <w:link w:val="CommentSubjectChar"/>
+    <w:uiPriority w:val="99"/>
+    <w:semiHidden/>
+    <w:unhideWhenUsed/>
+    <w:rsid w:val="00E45E79"/>
+    <w:rPr>
+      <w:b/>
+      <w:bCs/>
+    </w:rPr>
+  </w:style>
+  <w:style w:type="character" w:customStyle="1" w:styleId="CommentSubjectChar">
+    <w:name w:val="Comment Subject Char"/>
+    <w:basedOn w:val="CommentTextChar"/>
+    <w:link w:val="CommentSubject"/>
+    <w:uiPriority w:val="99"/>
+    <w:semiHidden/>
+    <w:rsid w:val="00E45E79"/>
+    <w:rPr>
+      <w:b/>
+      <w:bCs/>
+      <w:sz w:val="20"/>
+      <w:szCs w:val="20"/>
+    </w:rPr>
+  </w:style>
 </w:styles>
 </file>
 
@@ -4994,7 +5972,7 @@
 </file>
 
 <file path=customXml/itemProps1.xml><?xml version="1.0" encoding="utf-8"?>
-<ds:datastoreItem xmlns:ds="http://schemas.openxmlformats.org/officeDocument/2006/customXml" ds:itemID="{8E6F3F80-E832-49BF-920C-20A6B0229F3E}">
+<ds:datastoreItem xmlns:ds="http://schemas.openxmlformats.org/officeDocument/2006/customXml" ds:itemID="{5A770DE7-B66C-45F2-A4B5-7FE5B9CCC3D0}">
   <ds:schemaRefs>
     <ds:schemaRef ds:uri="http://schemas.openxmlformats.org/officeDocument/2006/bibliography"/>
   </ds:schemaRefs>

</xml_diff>